<commit_message>
rename everything to release 2, add problemAgent, fix cardinality on cdsResource
</commit_message>
<xml_diff>
--- a/documents/HL7vMR_vMR_XML_IG_Release2.docx
+++ b/documents/HL7vMR_vMR_XML_IG_Release2.docx
@@ -176,7 +176,23 @@
           <w:b w:val="0"/>
           <w:szCs w:val="24"/>
         </w:rPr>
-        <w:t>Claude Nanjo, MPH, MAAS, Zynx Health Incorporated</w:t>
+        <w:t xml:space="preserve">Claude Nanjo, MPH, MAAS, </w:t>
+      </w:r>
+      <w:proofErr w:type="spellStart"/>
+      <w:r>
+        <w:rPr>
+          <w:b w:val="0"/>
+          <w:szCs w:val="24"/>
+        </w:rPr>
+        <w:t>Zynx</w:t>
+      </w:r>
+      <w:proofErr w:type="spellEnd"/>
+      <w:r>
+        <w:rPr>
+          <w:b w:val="0"/>
+          <w:szCs w:val="24"/>
+        </w:rPr>
+        <w:t xml:space="preserve"> Health Incorporated</w:t>
       </w:r>
     </w:p>
     <w:p>
@@ -252,7 +268,27 @@
           <w:color w:val="000000"/>
           <w:sz w:val="22"/>
         </w:rPr>
-        <w:t>Victor Lee, MD, Zynx Health Incorporated</w:t>
+        <w:t xml:space="preserve">Victor Lee, MD, </w:t>
+      </w:r>
+      <w:proofErr w:type="spellStart"/>
+      <w:r>
+        <w:rPr>
+          <w:b w:val="0"/>
+          <w:bCs/>
+          <w:color w:val="000000"/>
+          <w:sz w:val="22"/>
+        </w:rPr>
+        <w:t>Zynx</w:t>
+      </w:r>
+      <w:proofErr w:type="spellEnd"/>
+      <w:r>
+        <w:rPr>
+          <w:b w:val="0"/>
+          <w:bCs/>
+          <w:color w:val="000000"/>
+          <w:sz w:val="22"/>
+        </w:rPr>
+        <w:t xml:space="preserve"> Health Incorporated</w:t>
       </w:r>
     </w:p>
     <w:p>
@@ -272,8 +308,39 @@
           <w:color w:val="000000"/>
           <w:sz w:val="22"/>
         </w:rPr>
-        <w:t>Aziz Boxwala, MD, PhD, FACMI, Meliorix Inc</w:t>
-      </w:r>
+        <w:t xml:space="preserve">Aziz Boxwala, MD, PhD, FACMI, </w:t>
+      </w:r>
+      <w:proofErr w:type="spellStart"/>
+      <w:r>
+        <w:rPr>
+          <w:b w:val="0"/>
+          <w:bCs/>
+          <w:color w:val="000000"/>
+          <w:sz w:val="22"/>
+        </w:rPr>
+        <w:t>Meliorix</w:t>
+      </w:r>
+      <w:proofErr w:type="spellEnd"/>
+      <w:r>
+        <w:rPr>
+          <w:b w:val="0"/>
+          <w:bCs/>
+          <w:color w:val="000000"/>
+          <w:sz w:val="22"/>
+        </w:rPr>
+        <w:t xml:space="preserve"> </w:t>
+      </w:r>
+      <w:proofErr w:type="spellStart"/>
+      <w:r>
+        <w:rPr>
+          <w:b w:val="0"/>
+          <w:bCs/>
+          <w:color w:val="000000"/>
+          <w:sz w:val="22"/>
+        </w:rPr>
+        <w:t>Inc</w:t>
+      </w:r>
+      <w:proofErr w:type="spellEnd"/>
     </w:p>
     <w:p>
       <w:pPr>
@@ -324,13 +391,41 @@
           <w:sz w:val="22"/>
         </w:rPr>
       </w:pPr>
+      <w:proofErr w:type="spellStart"/>
       <w:r>
         <w:rPr>
           <w:b w:val="0"/>
           <w:color w:val="000000"/>
           <w:sz w:val="22"/>
         </w:rPr>
-        <w:t>Davide Sottara, PhD, Arizona State University</w:t>
+        <w:t>Davide</w:t>
+      </w:r>
+      <w:proofErr w:type="spellEnd"/>
+      <w:r>
+        <w:rPr>
+          <w:b w:val="0"/>
+          <w:color w:val="000000"/>
+          <w:sz w:val="22"/>
+        </w:rPr>
+        <w:t xml:space="preserve"> </w:t>
+      </w:r>
+      <w:proofErr w:type="spellStart"/>
+      <w:r>
+        <w:rPr>
+          <w:b w:val="0"/>
+          <w:color w:val="000000"/>
+          <w:sz w:val="22"/>
+        </w:rPr>
+        <w:t>Sottara</w:t>
+      </w:r>
+      <w:proofErr w:type="spellEnd"/>
+      <w:r>
+        <w:rPr>
+          <w:b w:val="0"/>
+          <w:color w:val="000000"/>
+          <w:sz w:val="22"/>
+        </w:rPr>
+        <w:t>, PhD, Arizona State University</w:t>
       </w:r>
     </w:p>
     <w:p>
@@ -363,6 +458,7 @@
           <w:sz w:val="22"/>
         </w:rPr>
       </w:pPr>
+      <w:proofErr w:type="spellStart"/>
       <w:r>
         <w:rPr>
           <w:b w:val="0"/>
@@ -370,7 +466,37 @@
           <w:color w:val="000000"/>
           <w:sz w:val="22"/>
         </w:rPr>
-        <w:t>Yongjian Bao, PhD, GE Healthcare</w:t>
+        <w:t>Yongjian</w:t>
+      </w:r>
+      <w:proofErr w:type="spellEnd"/>
+      <w:r>
+        <w:rPr>
+          <w:b w:val="0"/>
+          <w:bCs/>
+          <w:color w:val="000000"/>
+          <w:sz w:val="22"/>
+        </w:rPr>
+        <w:t xml:space="preserve"> </w:t>
+      </w:r>
+      <w:proofErr w:type="spellStart"/>
+      <w:r>
+        <w:rPr>
+          <w:b w:val="0"/>
+          <w:bCs/>
+          <w:color w:val="000000"/>
+          <w:sz w:val="22"/>
+        </w:rPr>
+        <w:t>Bao</w:t>
+      </w:r>
+      <w:proofErr w:type="spellEnd"/>
+      <w:r>
+        <w:rPr>
+          <w:b w:val="0"/>
+          <w:bCs/>
+          <w:color w:val="000000"/>
+          <w:sz w:val="22"/>
+        </w:rPr>
+        <w:t>, PhD, GE Healthcare</w:t>
       </w:r>
     </w:p>
     <w:p>
@@ -390,7 +516,27 @@
           <w:color w:val="000000"/>
           <w:sz w:val="22"/>
         </w:rPr>
-        <w:t>Howard R. Strasberg, MD, MS, Wolters Kluwer Health</w:t>
+        <w:t xml:space="preserve">Howard R. Strasberg, MD, MS, </w:t>
+      </w:r>
+      <w:proofErr w:type="spellStart"/>
+      <w:r>
+        <w:rPr>
+          <w:b w:val="0"/>
+          <w:bCs/>
+          <w:color w:val="000000"/>
+          <w:sz w:val="22"/>
+        </w:rPr>
+        <w:t>Wolters</w:t>
+      </w:r>
+      <w:proofErr w:type="spellEnd"/>
+      <w:r>
+        <w:rPr>
+          <w:b w:val="0"/>
+          <w:bCs/>
+          <w:color w:val="000000"/>
+          <w:sz w:val="22"/>
+        </w:rPr>
+        <w:t xml:space="preserve"> Kluwer Health</w:t>
       </w:r>
     </w:p>
     <w:p>
@@ -510,7 +656,27 @@
           <w:color w:val="000000"/>
           <w:sz w:val="22"/>
         </w:rPr>
-        <w:t>Chris Melo, Philips Healthcare</w:t>
+        <w:t xml:space="preserve">Chris </w:t>
+      </w:r>
+      <w:proofErr w:type="spellStart"/>
+      <w:r>
+        <w:rPr>
+          <w:b w:val="0"/>
+          <w:bCs/>
+          <w:color w:val="000000"/>
+          <w:sz w:val="22"/>
+        </w:rPr>
+        <w:t>Melo</w:t>
+      </w:r>
+      <w:proofErr w:type="spellEnd"/>
+      <w:r>
+        <w:rPr>
+          <w:b w:val="0"/>
+          <w:bCs/>
+          <w:color w:val="000000"/>
+          <w:sz w:val="22"/>
+        </w:rPr>
+        <w:t>, Philips Healthcare</w:t>
       </w:r>
     </w:p>
     <w:p>
@@ -550,7 +716,27 @@
           <w:color w:val="000000"/>
           <w:sz w:val="22"/>
         </w:rPr>
-        <w:t>Jim Basilakis, MBBS, MS, University of Western Sydney</w:t>
+        <w:t xml:space="preserve">Jim </w:t>
+      </w:r>
+      <w:proofErr w:type="spellStart"/>
+      <w:r>
+        <w:rPr>
+          <w:b w:val="0"/>
+          <w:bCs/>
+          <w:color w:val="000000"/>
+          <w:sz w:val="22"/>
+        </w:rPr>
+        <w:t>Basilakis</w:t>
+      </w:r>
+      <w:proofErr w:type="spellEnd"/>
+      <w:r>
+        <w:rPr>
+          <w:b w:val="0"/>
+          <w:bCs/>
+          <w:color w:val="000000"/>
+          <w:sz w:val="22"/>
+        </w:rPr>
+        <w:t>, MBBS, MS, University of Western Sydney</w:t>
       </w:r>
     </w:p>
     <w:p>
@@ -670,7 +856,47 @@
           <w:color w:val="000000"/>
           <w:sz w:val="22"/>
         </w:rPr>
-        <w:t>Jean-Charles Dufour, MD, PhD, Université Aix-Marseille</w:t>
+        <w:t xml:space="preserve">Jean-Charles </w:t>
+      </w:r>
+      <w:proofErr w:type="spellStart"/>
+      <w:r>
+        <w:rPr>
+          <w:b w:val="0"/>
+          <w:bCs/>
+          <w:color w:val="000000"/>
+          <w:sz w:val="22"/>
+        </w:rPr>
+        <w:t>Dufour</w:t>
+      </w:r>
+      <w:proofErr w:type="spellEnd"/>
+      <w:r>
+        <w:rPr>
+          <w:b w:val="0"/>
+          <w:bCs/>
+          <w:color w:val="000000"/>
+          <w:sz w:val="22"/>
+        </w:rPr>
+        <w:t xml:space="preserve">, MD, PhD, </w:t>
+      </w:r>
+      <w:proofErr w:type="spellStart"/>
+      <w:r>
+        <w:rPr>
+          <w:b w:val="0"/>
+          <w:bCs/>
+          <w:color w:val="000000"/>
+          <w:sz w:val="22"/>
+        </w:rPr>
+        <w:t>Université</w:t>
+      </w:r>
+      <w:proofErr w:type="spellEnd"/>
+      <w:r>
+        <w:rPr>
+          <w:b w:val="0"/>
+          <w:bCs/>
+          <w:color w:val="000000"/>
+          <w:sz w:val="22"/>
+        </w:rPr>
+        <w:t xml:space="preserve"> Aix-Marseille</w:t>
       </w:r>
     </w:p>
     <w:p>
@@ -690,8 +916,39 @@
           <w:color w:val="000000"/>
           <w:sz w:val="22"/>
         </w:rPr>
-        <w:t>Laurent CHARLOIS, Université de la Méditerranée</w:t>
-      </w:r>
+        <w:t xml:space="preserve">Laurent CHARLOIS, </w:t>
+      </w:r>
+      <w:proofErr w:type="spellStart"/>
+      <w:r>
+        <w:rPr>
+          <w:b w:val="0"/>
+          <w:bCs/>
+          <w:color w:val="000000"/>
+          <w:sz w:val="22"/>
+        </w:rPr>
+        <w:t>Université</w:t>
+      </w:r>
+      <w:proofErr w:type="spellEnd"/>
+      <w:r>
+        <w:rPr>
+          <w:b w:val="0"/>
+          <w:bCs/>
+          <w:color w:val="000000"/>
+          <w:sz w:val="22"/>
+        </w:rPr>
+        <w:t xml:space="preserve"> de la </w:t>
+      </w:r>
+      <w:proofErr w:type="spellStart"/>
+      <w:r>
+        <w:rPr>
+          <w:b w:val="0"/>
+          <w:bCs/>
+          <w:color w:val="000000"/>
+          <w:sz w:val="22"/>
+        </w:rPr>
+        <w:t>Méditerranée</w:t>
+      </w:r>
+      <w:proofErr w:type="spellEnd"/>
     </w:p>
     <w:p>
       <w:pPr>
@@ -883,7 +1140,7 @@
           <w:szCs w:val="24"/>
           <w:lang w:val="en-US"/>
         </w:rPr>
-        <w:t>Universal</w:t>
+        <w:t>U.S.</w:t>
       </w:r>
     </w:p>
     <w:p>
@@ -1160,14 +1417,12 @@
       <w:pPr>
         <w:pStyle w:val="TOCHeading"/>
       </w:pPr>
-      <w:bookmarkStart w:id="0" w:name="_Toc363573913"/>
+      <w:bookmarkStart w:id="0" w:name="_Toc365371625"/>
       <w:r>
         <w:lastRenderedPageBreak/>
         <w:t>Table of Contents</w:t>
       </w:r>
-      <w:bookmarkStart w:id="1" w:name="_GoBack"/>
       <w:bookmarkEnd w:id="0"/>
-      <w:bookmarkEnd w:id="1"/>
     </w:p>
     <w:p>
       <w:pPr>
@@ -1213,7 +1468,7 @@
         </w:rPr>
         <w:fldChar w:fldCharType="separate"/>
       </w:r>
-      <w:hyperlink w:anchor="_Toc363573913" w:history="1">
+      <w:hyperlink w:anchor="_Toc365371625" w:history="1">
         <w:r>
           <w:rPr>
             <w:rStyle w:val="Hyperlink"/>
@@ -1240,7 +1495,7 @@
             <w:noProof/>
             <w:webHidden/>
           </w:rPr>
-          <w:instrText xml:space="preserve"> PAGEREF _Toc363573913 \h </w:instrText>
+          <w:instrText xml:space="preserve"> PAGEREF _Toc365371625 \h </w:instrText>
         </w:r>
         <w:r>
           <w:rPr>
@@ -1289,7 +1544,7 @@
           <w:szCs w:val="22"/>
         </w:rPr>
       </w:pPr>
-      <w:hyperlink w:anchor="_Toc363573914" w:history="1">
+      <w:hyperlink w:anchor="_Toc365371626" w:history="1">
         <w:r>
           <w:rPr>
             <w:rStyle w:val="Hyperlink"/>
@@ -1336,7 +1591,7 @@
             <w:noProof/>
             <w:webHidden/>
           </w:rPr>
-          <w:instrText xml:space="preserve"> PAGEREF _Toc363573914 \h </w:instrText>
+          <w:instrText xml:space="preserve"> PAGEREF _Toc365371626 \h </w:instrText>
         </w:r>
         <w:r>
           <w:rPr>
@@ -1385,7 +1640,7 @@
           <w:szCs w:val="22"/>
         </w:rPr>
       </w:pPr>
-      <w:hyperlink w:anchor="_Toc363573915" w:history="1">
+      <w:hyperlink w:anchor="_Toc365371627" w:history="1">
         <w:r>
           <w:rPr>
             <w:rStyle w:val="Hyperlink"/>
@@ -1432,7 +1687,7 @@
             <w:noProof/>
             <w:webHidden/>
           </w:rPr>
-          <w:instrText xml:space="preserve"> PAGEREF _Toc363573915 \h </w:instrText>
+          <w:instrText xml:space="preserve"> PAGEREF _Toc365371627 \h </w:instrText>
         </w:r>
         <w:r>
           <w:rPr>
@@ -1477,7 +1732,7 @@
           <w:noProof/>
         </w:rPr>
       </w:pPr>
-      <w:hyperlink w:anchor="_Toc363573916" w:history="1">
+      <w:hyperlink w:anchor="_Toc365371628" w:history="1">
         <w:r>
           <w:rPr>
             <w:rStyle w:val="Hyperlink"/>
@@ -1520,7 +1775,7 @@
             <w:noProof/>
             <w:webHidden/>
           </w:rPr>
-          <w:instrText xml:space="preserve"> PAGEREF _Toc363573916 \h </w:instrText>
+          <w:instrText xml:space="preserve"> PAGEREF _Toc365371628 \h </w:instrText>
         </w:r>
         <w:r>
           <w:rPr>
@@ -1565,7 +1820,7 @@
           <w:noProof/>
         </w:rPr>
       </w:pPr>
-      <w:hyperlink w:anchor="_Toc363573917" w:history="1">
+      <w:hyperlink w:anchor="_Toc365371629" w:history="1">
         <w:r>
           <w:rPr>
             <w:rStyle w:val="Hyperlink"/>
@@ -1608,7 +1863,7 @@
             <w:noProof/>
             <w:webHidden/>
           </w:rPr>
-          <w:instrText xml:space="preserve"> PAGEREF _Toc363573917 \h </w:instrText>
+          <w:instrText xml:space="preserve"> PAGEREF _Toc365371629 \h </w:instrText>
         </w:r>
         <w:r>
           <w:rPr>
@@ -1653,7 +1908,7 @@
           <w:noProof/>
         </w:rPr>
       </w:pPr>
-      <w:hyperlink w:anchor="_Toc363573918" w:history="1">
+      <w:hyperlink w:anchor="_Toc365371630" w:history="1">
         <w:r>
           <w:rPr>
             <w:rStyle w:val="Hyperlink"/>
@@ -1696,7 +1951,7 @@
             <w:noProof/>
             <w:webHidden/>
           </w:rPr>
-          <w:instrText xml:space="preserve"> PAGEREF _Toc363573918 \h </w:instrText>
+          <w:instrText xml:space="preserve"> PAGEREF _Toc365371630 \h </w:instrText>
         </w:r>
         <w:r>
           <w:rPr>
@@ -1741,7 +1996,7 @@
           <w:noProof/>
         </w:rPr>
       </w:pPr>
-      <w:hyperlink w:anchor="_Toc363573919" w:history="1">
+      <w:hyperlink w:anchor="_Toc365371631" w:history="1">
         <w:r>
           <w:rPr>
             <w:rStyle w:val="Hyperlink"/>
@@ -1784,7 +2039,7 @@
             <w:noProof/>
             <w:webHidden/>
           </w:rPr>
-          <w:instrText xml:space="preserve"> PAGEREF _Toc363573919 \h </w:instrText>
+          <w:instrText xml:space="preserve"> PAGEREF _Toc365371631 \h </w:instrText>
         </w:r>
         <w:r>
           <w:rPr>
@@ -1804,7 +2059,7 @@
             <w:noProof/>
             <w:webHidden/>
           </w:rPr>
-          <w:t>9</w:t>
+          <w:t>10</w:t>
         </w:r>
         <w:r>
           <w:rPr>
@@ -1829,7 +2084,7 @@
           <w:noProof/>
         </w:rPr>
       </w:pPr>
-      <w:hyperlink w:anchor="_Toc363573920" w:history="1">
+      <w:hyperlink w:anchor="_Toc365371632" w:history="1">
         <w:r>
           <w:rPr>
             <w:rStyle w:val="Hyperlink"/>
@@ -1872,7 +2127,7 @@
             <w:noProof/>
             <w:webHidden/>
           </w:rPr>
-          <w:instrText xml:space="preserve"> PAGEREF _Toc363573920 \h </w:instrText>
+          <w:instrText xml:space="preserve"> PAGEREF _Toc365371632 \h </w:instrText>
         </w:r>
         <w:r>
           <w:rPr>
@@ -1892,7 +2147,7 @@
             <w:noProof/>
             <w:webHidden/>
           </w:rPr>
-          <w:t>9</w:t>
+          <w:t>11</w:t>
         </w:r>
         <w:r>
           <w:rPr>
@@ -1917,7 +2172,7 @@
           <w:noProof/>
         </w:rPr>
       </w:pPr>
-      <w:hyperlink w:anchor="_Toc363573921" w:history="1">
+      <w:hyperlink w:anchor="_Toc365371633" w:history="1">
         <w:r>
           <w:rPr>
             <w:rStyle w:val="Hyperlink"/>
@@ -1960,7 +2215,7 @@
             <w:noProof/>
             <w:webHidden/>
           </w:rPr>
-          <w:instrText xml:space="preserve"> PAGEREF _Toc363573921 \h </w:instrText>
+          <w:instrText xml:space="preserve"> PAGEREF _Toc365371633 \h </w:instrText>
         </w:r>
         <w:r>
           <w:rPr>
@@ -1980,7 +2235,7 @@
             <w:noProof/>
             <w:webHidden/>
           </w:rPr>
-          <w:t>10</w:t>
+          <w:t>12</w:t>
         </w:r>
         <w:r>
           <w:rPr>
@@ -2005,7 +2260,7 @@
           <w:noProof/>
         </w:rPr>
       </w:pPr>
-      <w:hyperlink w:anchor="_Toc363573922" w:history="1">
+      <w:hyperlink w:anchor="_Toc365371634" w:history="1">
         <w:r>
           <w:rPr>
             <w:rStyle w:val="Hyperlink"/>
@@ -2048,7 +2303,7 @@
             <w:noProof/>
             <w:webHidden/>
           </w:rPr>
-          <w:instrText xml:space="preserve"> PAGEREF _Toc363573922 \h </w:instrText>
+          <w:instrText xml:space="preserve"> PAGEREF _Toc365371634 \h </w:instrText>
         </w:r>
         <w:r>
           <w:rPr>
@@ -2068,7 +2323,7 @@
             <w:noProof/>
             <w:webHidden/>
           </w:rPr>
-          <w:t>11</w:t>
+          <w:t>14</w:t>
         </w:r>
         <w:r>
           <w:rPr>
@@ -2093,7 +2348,7 @@
           <w:noProof/>
         </w:rPr>
       </w:pPr>
-      <w:hyperlink w:anchor="_Toc363573923" w:history="1">
+      <w:hyperlink w:anchor="_Toc365371635" w:history="1">
         <w:r>
           <w:rPr>
             <w:rStyle w:val="Hyperlink"/>
@@ -2136,7 +2391,7 @@
             <w:noProof/>
             <w:webHidden/>
           </w:rPr>
-          <w:instrText xml:space="preserve"> PAGEREF _Toc363573923 \h </w:instrText>
+          <w:instrText xml:space="preserve"> PAGEREF _Toc365371635 \h </w:instrText>
         </w:r>
         <w:r>
           <w:rPr>
@@ -2156,7 +2411,7 @@
             <w:noProof/>
             <w:webHidden/>
           </w:rPr>
-          <w:t>12</w:t>
+          <w:t>15</w:t>
         </w:r>
         <w:r>
           <w:rPr>
@@ -2212,12 +2467,145 @@
         </w:pBdr>
         <w:spacing w:before="480" w:after="120"/>
       </w:pPr>
-      <w:bookmarkStart w:id="2" w:name="_Toc363573914"/>
+      <w:bookmarkStart w:id="1" w:name="_Toc365371626"/>
       <w:r>
         <w:lastRenderedPageBreak/>
         <w:t>Executive Summary</w:t>
       </w:r>
+      <w:bookmarkEnd w:id="1"/>
+    </w:p>
+    <w:p>
+      <w:pPr>
+        <w:jc w:val="both"/>
+        <w:rPr>
+          <w:rFonts w:ascii="Arial" w:hAnsi="Arial" w:cs="Arial"/>
+          <w:b w:val="0"/>
+        </w:rPr>
+      </w:pPr>
+      <w:r>
+        <w:rPr>
+          <w:rFonts w:ascii="Arial" w:hAnsi="Arial" w:cs="Arial"/>
+          <w:b w:val="0"/>
+        </w:rPr>
+        <w:t xml:space="preserve">A Virtual Medical Record (vMR) for Clinical Decision Support (CDS) is a data model for representing the data that are </w:t>
+      </w:r>
+      <w:proofErr w:type="spellStart"/>
+      <w:r>
+        <w:rPr>
+          <w:rFonts w:ascii="Arial" w:hAnsi="Arial" w:cs="Arial"/>
+          <w:b w:val="0"/>
+        </w:rPr>
+        <w:t>analyzed</w:t>
+      </w:r>
+      <w:proofErr w:type="spellEnd"/>
+      <w:r>
+        <w:rPr>
+          <w:rFonts w:ascii="Arial" w:hAnsi="Arial" w:cs="Arial"/>
+          <w:b w:val="0"/>
+        </w:rPr>
+        <w:t xml:space="preserve"> and/or produced by CDS engines.  The purpose of the vMR effort is to define a standard vMR that (i) can be used across CDS implementations and (ii) is simple and intuitive for a typical CDS knowledge engineer to understand, use, and implement.</w:t>
+      </w:r>
+      <w:r>
+        <w:rPr>
+          <w:rFonts w:ascii="Arial" w:hAnsi="Arial" w:cs="Arial"/>
+          <w:b w:val="0"/>
+        </w:rPr>
+        <w:t xml:space="preserve">  </w:t>
+      </w:r>
+    </w:p>
+    <w:p>
+      <w:pPr>
+        <w:jc w:val="both"/>
+        <w:rPr>
+          <w:rFonts w:ascii="Arial" w:hAnsi="Arial" w:cs="Arial"/>
+          <w:b w:val="0"/>
+        </w:rPr>
+      </w:pPr>
+    </w:p>
+    <w:p>
+      <w:pPr>
+        <w:jc w:val="both"/>
+        <w:rPr>
+          <w:rFonts w:ascii="Arial" w:hAnsi="Arial" w:cs="Arial"/>
+          <w:b w:val="0"/>
+        </w:rPr>
+      </w:pPr>
+      <w:r>
+        <w:rPr>
+          <w:rFonts w:ascii="Arial" w:hAnsi="Arial" w:cs="Arial"/>
+          <w:b w:val="0"/>
+        </w:rPr>
+        <w:t>The vMR XML Implementation Guide provides guidance on how to implement the semantics of the vMR Logical Model in an XML format.  Release 1 of the specification was successfully balloted as a DSTU in May 2013.  Release 2 of the specification is informed by the requirements and pilot activities of the Standards and Interoperability Framework’s Health eDecisions initiative, which is using the vMR as a core underlying information model.</w:t>
+      </w:r>
+    </w:p>
+    <w:p>
+      <w:pPr>
+        <w:jc w:val="both"/>
+        <w:rPr>
+          <w:rFonts w:ascii="Arial" w:hAnsi="Arial" w:cs="Arial"/>
+          <w:b w:val="0"/>
+        </w:rPr>
+      </w:pPr>
+    </w:p>
+    <w:p>
+      <w:pPr>
+        <w:jc w:val="both"/>
+        <w:rPr>
+          <w:rFonts w:ascii="Arial" w:hAnsi="Arial" w:cs="Arial"/>
+          <w:b w:val="0"/>
+        </w:rPr>
+      </w:pPr>
+      <w:r>
+        <w:rPr>
+          <w:rFonts w:ascii="Arial" w:hAnsi="Arial" w:cs="Arial"/>
+          <w:b w:val="0"/>
+        </w:rPr>
+        <w:t xml:space="preserve">Conformant </w:t>
+      </w:r>
+      <w:r>
+        <w:rPr>
+          <w:rFonts w:ascii="Arial" w:hAnsi="Arial" w:cs="Arial"/>
+          <w:b w:val="0"/>
+        </w:rPr>
+        <w:t xml:space="preserve">XML instances must validate against the </w:t>
+      </w:r>
+      <w:r>
+        <w:rPr>
+          <w:rFonts w:ascii="Arial" w:hAnsi="Arial" w:cs="Arial"/>
+          <w:b w:val="0"/>
+        </w:rPr>
+        <w:t>accompanying</w:t>
+      </w:r>
+      <w:r>
+        <w:rPr>
+          <w:rFonts w:ascii="Arial" w:hAnsi="Arial" w:cs="Arial"/>
+          <w:b w:val="0"/>
+        </w:rPr>
+        <w:t xml:space="preserve"> XML schemas</w:t>
+      </w:r>
+      <w:r>
+        <w:rPr>
+          <w:rFonts w:ascii="Arial" w:hAnsi="Arial" w:cs="Arial"/>
+          <w:b w:val="0"/>
+        </w:rPr>
+        <w:t xml:space="preserve">.  </w:t>
+      </w:r>
+      <w:r>
+        <w:rPr>
+          <w:rFonts w:ascii="Arial" w:hAnsi="Arial" w:cs="Arial"/>
+          <w:b w:val="0"/>
+        </w:rPr>
+        <w:t>Validation against the XML schemas is a necessary but not sufficient condition for a vMR represented in this XML format to be considered valid, as additional requirements may be specified in the text of the vMR Logical Model</w:t>
+      </w:r>
+      <w:bookmarkStart w:id="2" w:name="_GoBack"/>
       <w:bookmarkEnd w:id="2"/>
+      <w:r>
+        <w:rPr>
+          <w:rFonts w:ascii="Arial" w:hAnsi="Arial" w:cs="Arial"/>
+          <w:b w:val="0"/>
+        </w:rPr>
+        <w:t>.</w:t>
+      </w:r>
     </w:p>
     <w:p>
       <w:pPr>
@@ -2227,325 +2615,112 @@
           <w:b w:val="0"/>
         </w:rPr>
       </w:pPr>
-      <w:r>
+    </w:p>
+    <w:p>
+      <w:pPr>
+        <w:jc w:val="both"/>
         <w:rPr>
           <w:rFonts w:ascii="Arial" w:hAnsi="Arial" w:cs="Arial"/>
           <w:b w:val="0"/>
         </w:rPr>
-        <w:t xml:space="preserve">A Virtual Medical Record (vMR) for Clinical Decision Support (CDS) is a data model for representing clinical information </w:t>
-      </w:r>
+      </w:pPr>
       <w:r>
         <w:rPr>
           <w:rFonts w:ascii="Arial" w:hAnsi="Arial" w:cs="Arial"/>
           <w:b w:val="0"/>
-          <w:i/>
-        </w:rPr>
-        <w:t>inputs</w:t>
+        </w:rPr>
+        <w:t>A</w:t>
       </w:r>
       <w:r>
         <w:rPr>
           <w:rFonts w:ascii="Arial" w:hAnsi="Arial" w:cs="Arial"/>
           <w:b w:val="0"/>
         </w:rPr>
-        <w:t xml:space="preserve"> and </w:t>
+        <w:t>ll accompanying examples</w:t>
       </w:r>
       <w:r>
         <w:rPr>
           <w:rFonts w:ascii="Arial" w:hAnsi="Arial" w:cs="Arial"/>
           <w:b w:val="0"/>
-          <w:i/>
-        </w:rPr>
-        <w:t>outputs</w:t>
+        </w:rPr>
+        <w:t xml:space="preserve"> and diagrams</w:t>
       </w:r>
       <w:r>
         <w:rPr>
           <w:rFonts w:ascii="Arial" w:hAnsi="Arial" w:cs="Arial"/>
           <w:b w:val="0"/>
         </w:rPr>
-        <w:t xml:space="preserve"> that can be </w:t>
+        <w:t xml:space="preserve"> </w:t>
       </w:r>
       <w:r>
         <w:rPr>
           <w:rFonts w:ascii="Arial" w:hAnsi="Arial" w:cs="Arial"/>
           <w:b w:val="0"/>
         </w:rPr>
-        <w:t xml:space="preserve">used by </w:t>
+        <w:t>shall</w:t>
       </w:r>
       <w:r>
         <w:rPr>
           <w:rFonts w:ascii="Arial" w:hAnsi="Arial" w:cs="Arial"/>
           <w:b w:val="0"/>
         </w:rPr>
-        <w:t>CDS engines and local clinical information systems, through mechanisms such as CDS services</w:t>
+        <w:t xml:space="preserve"> be considered </w:t>
       </w:r>
       <w:r>
         <w:rPr>
           <w:rFonts w:ascii="Arial" w:hAnsi="Arial" w:cs="Arial"/>
           <w:b w:val="0"/>
         </w:rPr>
-        <w:t>, or</w:t>
+        <w:t>supplemental in nature</w:t>
       </w:r>
       <w:r>
         <w:rPr>
           <w:rFonts w:ascii="Arial" w:hAnsi="Arial" w:cs="Arial"/>
           <w:b w:val="0"/>
         </w:rPr>
-        <w:t xml:space="preserve"> execution of standardised clinical support logic </w:t>
+        <w:t>.</w:t>
       </w:r>
       <w:r>
         <w:rPr>
           <w:rFonts w:ascii="Arial" w:hAnsi="Arial" w:cs="Arial"/>
           <w:b w:val="0"/>
         </w:rPr>
-        <w:t>such as a</w:t>
+        <w:t xml:space="preserve"> </w:t>
       </w:r>
       <w:r>
         <w:rPr>
           <w:rFonts w:ascii="Arial" w:hAnsi="Arial" w:cs="Arial"/>
           <w:b w:val="0"/>
         </w:rPr>
-        <w:t xml:space="preserve"> GELLO execution engine. </w:t>
+        <w:t xml:space="preserve"> </w:t>
       </w:r>
       <w:r>
         <w:rPr>
           <w:rFonts w:ascii="Arial" w:hAnsi="Arial" w:cs="Arial"/>
           <w:b w:val="0"/>
         </w:rPr>
-        <w:t xml:space="preserve">The vMR encompasses data about a patient's demographics and clinical history, as well as CDS inferences about the patient (e.g., recommended clinical interventions). </w:t>
+        <w:t xml:space="preserve">The </w:t>
       </w:r>
       <w:r>
         <w:rPr>
           <w:rFonts w:ascii="Arial" w:hAnsi="Arial" w:cs="Arial"/>
           <w:b w:val="0"/>
         </w:rPr>
-        <w:t>A vMR for CDS is needed to enable the design and development of scalable CDS resources that can be used across multiple healthcare institutions and health information systems.</w:t>
+        <w:t xml:space="preserve">XML schemas are based on the vMR </w:t>
       </w:r>
       <w:r>
         <w:rPr>
           <w:rFonts w:ascii="Arial" w:hAnsi="Arial" w:cs="Arial"/>
           <w:b w:val="0"/>
         </w:rPr>
-        <w:t xml:space="preserve"> Existing clinical data, from any source, is virtualised to present a façade compliant with </w:t>
+        <w:t xml:space="preserve">Logical Model </w:t>
       </w:r>
       <w:r>
         <w:rPr>
           <w:rFonts w:ascii="Arial" w:hAnsi="Arial" w:cs="Arial"/>
           <w:b w:val="0"/>
         </w:rPr>
-        <w:t>the vMR</w:t>
-      </w:r>
-      <w:r>
-        <w:rPr>
-          <w:rFonts w:ascii="Arial" w:hAnsi="Arial" w:cs="Arial"/>
-          <w:b w:val="0"/>
-        </w:rPr>
-        <w:t xml:space="preserve"> class model. Clinical logic can then be executed against the data represented in the vMR model. </w:t>
-      </w:r>
-    </w:p>
-    <w:p>
-      <w:pPr>
-        <w:jc w:val="both"/>
-        <w:rPr>
-          <w:rFonts w:ascii="Arial" w:hAnsi="Arial" w:cs="Arial"/>
-          <w:b w:val="0"/>
-        </w:rPr>
-      </w:pPr>
-    </w:p>
-    <w:p>
-      <w:pPr>
-        <w:jc w:val="both"/>
-        <w:rPr>
-          <w:rFonts w:ascii="Arial" w:hAnsi="Arial" w:cs="Arial"/>
-          <w:b w:val="0"/>
-        </w:rPr>
-      </w:pPr>
-      <w:r>
-        <w:rPr>
-          <w:rFonts w:ascii="Arial" w:hAnsi="Arial" w:cs="Arial"/>
-          <w:b w:val="0"/>
-        </w:rPr>
-        <w:t xml:space="preserve">The objective of the HL7 CDS Work Group’s vMR </w:t>
-      </w:r>
-      <w:r>
-        <w:rPr>
-          <w:rFonts w:ascii="Arial" w:hAnsi="Arial" w:cs="Arial"/>
-          <w:b w:val="0"/>
-        </w:rPr>
-        <w:t>XML</w:t>
-      </w:r>
-      <w:r>
-        <w:rPr>
-          <w:rFonts w:ascii="Arial" w:hAnsi="Arial" w:cs="Arial"/>
-          <w:b w:val="0"/>
-        </w:rPr>
-        <w:t xml:space="preserve"> Implementation Guide is to </w:t>
-      </w:r>
-      <w:r>
-        <w:rPr>
-          <w:rFonts w:ascii="Arial" w:hAnsi="Arial" w:cs="Arial"/>
-          <w:b w:val="0"/>
-        </w:rPr>
-        <w:t xml:space="preserve">define a </w:t>
-      </w:r>
-      <w:r>
-        <w:rPr>
-          <w:rFonts w:ascii="Arial" w:hAnsi="Arial" w:cs="Arial"/>
-          <w:b w:val="0"/>
-        </w:rPr>
-        <w:t>set of schemas</w:t>
-      </w:r>
-      <w:r>
-        <w:rPr>
-          <w:rFonts w:ascii="Arial" w:hAnsi="Arial" w:cs="Arial"/>
-          <w:b w:val="0"/>
-        </w:rPr>
-        <w:t xml:space="preserve"> for </w:t>
-      </w:r>
-      <w:r>
-        <w:rPr>
-          <w:rFonts w:ascii="Arial" w:hAnsi="Arial" w:cs="Arial"/>
-          <w:b w:val="0"/>
-        </w:rPr>
-        <w:t xml:space="preserve">the serialization and exchange of </w:t>
-      </w:r>
-      <w:r>
-        <w:rPr>
-          <w:rFonts w:ascii="Arial" w:hAnsi="Arial" w:cs="Arial"/>
-          <w:b w:val="0"/>
-        </w:rPr>
-        <w:t>vMR</w:t>
-      </w:r>
-      <w:r>
-        <w:rPr>
-          <w:rFonts w:ascii="Arial" w:hAnsi="Arial" w:cs="Arial"/>
-          <w:b w:val="0"/>
-        </w:rPr>
-        <w:t>-compliant clinical data</w:t>
-      </w:r>
-      <w:r>
-        <w:rPr>
-          <w:rFonts w:ascii="Arial" w:hAnsi="Arial" w:cs="Arial"/>
-          <w:b w:val="0"/>
-        </w:rPr>
-        <w:t xml:space="preserve"> </w:t>
-      </w:r>
-      <w:r>
-        <w:rPr>
-          <w:rFonts w:ascii="Arial" w:hAnsi="Arial" w:cs="Arial"/>
-          <w:b w:val="0"/>
-        </w:rPr>
-        <w:t>between parties</w:t>
-      </w:r>
-      <w:r>
-        <w:rPr>
-          <w:rFonts w:ascii="Arial" w:hAnsi="Arial" w:cs="Arial"/>
-          <w:b w:val="0"/>
-        </w:rPr>
-        <w:t xml:space="preserve">. </w:t>
-      </w:r>
-    </w:p>
-    <w:p>
-      <w:pPr>
-        <w:jc w:val="both"/>
-        <w:rPr>
-          <w:rFonts w:ascii="Arial" w:hAnsi="Arial" w:cs="Arial"/>
-          <w:b w:val="0"/>
-        </w:rPr>
-      </w:pPr>
-    </w:p>
-    <w:p>
-      <w:pPr>
-        <w:jc w:val="both"/>
-        <w:rPr>
-          <w:rFonts w:ascii="Arial" w:hAnsi="Arial" w:cs="Arial"/>
-          <w:b w:val="0"/>
-        </w:rPr>
-      </w:pPr>
-      <w:r>
-        <w:rPr>
-          <w:rFonts w:ascii="Arial" w:hAnsi="Arial" w:cs="Arial"/>
-          <w:b w:val="0"/>
-        </w:rPr>
-        <w:t xml:space="preserve">Note that the proposed XML schemas shall be considered </w:t>
-      </w:r>
-      <w:r>
-        <w:rPr>
-          <w:rFonts w:ascii="Arial" w:hAnsi="Arial" w:cs="Arial"/>
-          <w:b w:val="0"/>
-          <w:i/>
-        </w:rPr>
-        <w:t>normative</w:t>
-      </w:r>
-      <w:r>
-        <w:rPr>
-          <w:rFonts w:ascii="Arial" w:hAnsi="Arial" w:cs="Arial"/>
-          <w:b w:val="0"/>
-        </w:rPr>
-        <w:t xml:space="preserve"> while all accompanying examples</w:t>
-      </w:r>
-      <w:r>
-        <w:rPr>
-          <w:rFonts w:ascii="Arial" w:hAnsi="Arial" w:cs="Arial"/>
-          <w:b w:val="0"/>
-        </w:rPr>
-        <w:t xml:space="preserve"> and diagrams</w:t>
-      </w:r>
-      <w:r>
-        <w:rPr>
-          <w:rFonts w:ascii="Arial" w:hAnsi="Arial" w:cs="Arial"/>
-          <w:b w:val="0"/>
-        </w:rPr>
-        <w:t xml:space="preserve"> </w:t>
-      </w:r>
-      <w:r>
-        <w:rPr>
-          <w:rFonts w:ascii="Arial" w:hAnsi="Arial" w:cs="Arial"/>
-          <w:b w:val="0"/>
-        </w:rPr>
-        <w:t>shall</w:t>
-      </w:r>
-      <w:r>
-        <w:rPr>
-          <w:rFonts w:ascii="Arial" w:hAnsi="Arial" w:cs="Arial"/>
-          <w:b w:val="0"/>
-        </w:rPr>
-        <w:t xml:space="preserve"> be considered </w:t>
-      </w:r>
-      <w:r>
-        <w:rPr>
-          <w:rFonts w:ascii="Arial" w:hAnsi="Arial" w:cs="Arial"/>
-          <w:b w:val="0"/>
-          <w:i/>
-        </w:rPr>
-        <w:t>informative</w:t>
-      </w:r>
-      <w:r>
-        <w:rPr>
-          <w:rFonts w:ascii="Arial" w:hAnsi="Arial" w:cs="Arial"/>
-          <w:b w:val="0"/>
-        </w:rPr>
-        <w:t>.</w:t>
-      </w:r>
-      <w:r>
-        <w:rPr>
-          <w:rFonts w:ascii="Arial" w:hAnsi="Arial" w:cs="Arial"/>
-          <w:b w:val="0"/>
-        </w:rPr>
-        <w:t xml:space="preserve"> </w:t>
-      </w:r>
-      <w:r>
-        <w:rPr>
-          <w:rFonts w:ascii="Arial" w:hAnsi="Arial" w:cs="Arial"/>
-          <w:b w:val="0"/>
-        </w:rPr>
-        <w:t xml:space="preserve">The </w:t>
-      </w:r>
-      <w:r>
-        <w:rPr>
-          <w:rFonts w:ascii="Arial" w:hAnsi="Arial" w:cs="Arial"/>
-          <w:b w:val="0"/>
-        </w:rPr>
-        <w:t xml:space="preserve">proposed XML schemas are based on the vMR DAM Release </w:t>
+        <w:t xml:space="preserve">Release </w:t>
       </w:r>
       <w:r>
         <w:rPr>
@@ -2579,13 +2754,19 @@
         </w:pBdr>
         <w:spacing w:before="480" w:after="120"/>
       </w:pPr>
-      <w:bookmarkStart w:id="3" w:name="_Toc363573915"/>
+      <w:bookmarkStart w:id="3" w:name="_Toc365371627"/>
       <w:r>
         <w:lastRenderedPageBreak/>
         <w:t>XML</w:t>
       </w:r>
       <w:r>
-        <w:t xml:space="preserve"> implementation Guide for VMR</w:t>
+        <w:t xml:space="preserve"> </w:t>
+      </w:r>
+      <w:r>
+        <w:t>I</w:t>
+      </w:r>
+      <w:r>
+        <w:t>mplementation Guide for VMR</w:t>
       </w:r>
       <w:bookmarkEnd w:id="3"/>
     </w:p>
@@ -2594,7 +2775,7 @@
       <w:pPr>
         <w:pStyle w:val="Heading2"/>
       </w:pPr>
-      <w:bookmarkStart w:id="4" w:name="_Toc363573916"/>
+      <w:bookmarkStart w:id="4" w:name="_Toc365371628"/>
       <w:r>
         <w:t>Overview</w:t>
       </w:r>
@@ -2683,28 +2864,7 @@
           <w:b w:val="0"/>
           <w:lang w:val="en-US"/>
         </w:rPr>
-        <w:t>D</w:t>
-      </w:r>
-      <w:r>
-        <w:rPr>
-          <w:b w:val="0"/>
-          <w:lang w:val="en-US"/>
-        </w:rPr>
-        <w:t xml:space="preserve">omain </w:t>
-      </w:r>
-      <w:r>
-        <w:rPr>
-          <w:b w:val="0"/>
-          <w:lang w:val="en-US"/>
-        </w:rPr>
-        <w:t>A</w:t>
-      </w:r>
-      <w:r>
-        <w:rPr>
-          <w:b w:val="0"/>
-          <w:lang w:val="en-US"/>
-        </w:rPr>
-        <w:t xml:space="preserve">nalysis </w:t>
+        <w:t xml:space="preserve">Logical </w:t>
       </w:r>
       <w:r>
         <w:rPr>
@@ -2725,7 +2885,21 @@
           <w:b w:val="0"/>
           <w:lang w:val="en-US"/>
         </w:rPr>
-        <w:t xml:space="preserve">, release </w:t>
+        <w:t xml:space="preserve">, </w:t>
+      </w:r>
+      <w:r>
+        <w:rPr>
+          <w:b w:val="0"/>
+          <w:lang w:val="en-US"/>
+        </w:rPr>
+        <w:t>R</w:t>
+      </w:r>
+      <w:r>
+        <w:rPr>
+          <w:b w:val="0"/>
+          <w:lang w:val="en-US"/>
+        </w:rPr>
+        <w:t xml:space="preserve">elease </w:t>
       </w:r>
       <w:r>
         <w:rPr>
@@ -2892,21 +3066,27 @@
           <w:b w:val="0"/>
           <w:lang w:val="en-US"/>
         </w:rPr>
-        <w:t xml:space="preserve">Diagrams have been added for illustrative purposes only. </w:t>
-      </w:r>
-      <w:r>
-        <w:rPr>
-          <w:b w:val="0"/>
-          <w:lang w:val="en-US"/>
-        </w:rPr>
-        <w:t xml:space="preserve"> </w:t>
-      </w:r>
-      <w:r>
-        <w:rPr>
-          <w:b w:val="0"/>
-          <w:lang w:val="en-US"/>
-        </w:rPr>
-        <w:t>Please note that it is the schemas and not these diagrams that represent the actual specification and source of truth.</w:t>
+        <w:t>These schemas we</w:t>
+      </w:r>
+      <w:r>
+        <w:rPr>
+          <w:b w:val="0"/>
+          <w:lang w:val="en-US"/>
+        </w:rPr>
+        <w:t xml:space="preserve">re </w:t>
+      </w:r>
+      <w:r>
+        <w:rPr>
+          <w:lang w:val="en-US"/>
+        </w:rPr>
+        <w:t>auto-generated from the vMR Logical Model</w:t>
+      </w:r>
+      <w:r>
+        <w:rPr>
+          <w:b w:val="0"/>
+          <w:lang w:val="en-US"/>
+        </w:rPr>
+        <w:t xml:space="preserve"> using the Enterprise Architect tool, with minimal post-processing as noted in the README accompanying the schemas.</w:t>
       </w:r>
     </w:p>
     <w:p>
@@ -2931,7 +3111,46 @@
           <w:b w:val="0"/>
           <w:lang w:val="en-US"/>
         </w:rPr>
+        <w:t xml:space="preserve">Diagrams have been added </w:t>
+      </w:r>
+      <w:r>
+        <w:rPr>
+          <w:b w:val="0"/>
+          <w:lang w:val="en-US"/>
+        </w:rPr>
+        <w:t>for illustrative purposes only.</w:t>
+      </w:r>
+    </w:p>
+    <w:p>
+      <w:pPr>
+        <w:ind w:left="1021"/>
+        <w:rPr>
+          <w:b w:val="0"/>
+          <w:lang w:val="en-US"/>
+        </w:rPr>
+      </w:pPr>
+    </w:p>
+    <w:p>
+      <w:pPr>
+        <w:ind w:left="1021"/>
+        <w:rPr>
+          <w:b w:val="0"/>
+          <w:lang w:val="en-US"/>
+        </w:rPr>
+      </w:pPr>
+      <w:r>
+        <w:rPr>
+          <w:b w:val="0"/>
+          <w:lang w:val="en-US"/>
+        </w:rPr>
         <w:t>The following table lists the schema namespaces</w:t>
+      </w:r>
+      <w:r>
+        <w:rPr>
+          <w:b w:val="0"/>
+          <w:lang w:val="en-US"/>
+        </w:rPr>
+        <w:t>.</w:t>
       </w:r>
     </w:p>
     <w:p>
@@ -3021,7 +3240,13 @@
               <w:rPr>
                 <w:lang w:val="en-US"/>
               </w:rPr>
-              <w:t>Datatypes.xsd</w:t>
+              <w:t>d</w:t>
+            </w:r>
+            <w:r>
+              <w:rPr>
+                <w:lang w:val="en-US"/>
+              </w:rPr>
+              <w:t>atatypes.xsd</w:t>
             </w:r>
           </w:p>
         </w:tc>
@@ -3044,7 +3269,15 @@
                 <w:bCs/>
                 <w:lang w:val="en-US"/>
               </w:rPr>
-              <w:t>urn:hl7-org:v3:cdsdt:r</w:t>
+              <w:t>urn:hl7-org:</w:t>
+            </w:r>
+            <w:r>
+              <w:rPr>
+                <w:b w:val="0"/>
+                <w:bCs/>
+                <w:lang w:val="en-US"/>
+              </w:rPr>
+              <w:t>cdsdt:r</w:t>
             </w:r>
             <w:r>
               <w:rPr>
@@ -3094,7 +3327,7 @@
                 <w:b w:val="0"/>
                 <w:lang w:val="en-US"/>
               </w:rPr>
-              <w:t>urn:hl7-org:v3:vmr:r</w:t>
+              <w:t>urn:hl7-org:vmr:r</w:t>
             </w:r>
             <w:r>
               <w:rPr>
@@ -3146,7 +3379,7 @@
                 <w:b w:val="0"/>
                 <w:lang w:val="en-US"/>
               </w:rPr>
-              <w:t>urn:hl7-org:v3:cdsinput:r</w:t>
+              <w:t>urn:hl7-org:cdsinput:r</w:t>
             </w:r>
             <w:r>
               <w:rPr>
@@ -3195,7 +3428,7 @@
                 <w:b w:val="0"/>
                 <w:lang w:val="en-US"/>
               </w:rPr>
-              <w:t>urn:hl7-org:v3:cdsoutput:r</w:t>
+              <w:t>urn:hl7-org:cdsoutput:r</w:t>
             </w:r>
             <w:r>
               <w:rPr>
@@ -3248,7 +3481,7 @@
                 <w:b w:val="0"/>
                 <w:lang w:val="en-US"/>
               </w:rPr>
-              <w:t>urn:hl7-org:v3:cdsinputspecification:r</w:t>
+              <w:t>urn:hl7-org:cdsinputspecification:r</w:t>
             </w:r>
             <w:r>
               <w:rPr>
@@ -3298,7 +3531,7 @@
                 <w:b w:val="0"/>
                 <w:lang w:val="en-US"/>
               </w:rPr>
-              <w:t>urn:hl7-org:v3:cds</w:t>
+              <w:t>urn:hl7-org:cds</w:t>
             </w:r>
             <w:r>
               <w:rPr>
@@ -3366,7 +3599,7 @@
       <w:pPr>
         <w:pStyle w:val="Heading2"/>
       </w:pPr>
-      <w:bookmarkStart w:id="5" w:name="_Toc363573917"/>
+      <w:bookmarkStart w:id="5" w:name="_Toc365371629"/>
       <w:r>
         <w:t>datatypes.xsd</w:t>
       </w:r>
@@ -3392,135 +3625,14 @@
           <w:b w:val="0"/>
           <w:lang w:val="en-US"/>
         </w:rPr>
-        <w:t xml:space="preserve">This schema defines the base vMR data types which consist of a simplified/constrained subset of ISO 21090 data types. This implementation is based on the abstract HL7 version 3 data types specification, release 2 and derives directly from its corresponding XSD representation. They were originally imported from the ISO21090 </w:t>
-      </w:r>
-      <w:r>
-        <w:rPr>
-          <w:b w:val="0"/>
-          <w:lang w:val="en-US"/>
-        </w:rPr>
-        <w:t>XML</w:t>
-      </w:r>
-      <w:r>
-        <w:rPr>
-          <w:b w:val="0"/>
-          <w:lang w:val="en-US"/>
-        </w:rPr>
-        <w:t xml:space="preserve"> schema file (source: </w:t>
-      </w:r>
-      <w:hyperlink r:id="rId11" w:history="1">
-        <w:r>
-          <w:rPr>
-            <w:rStyle w:val="Hyperlink"/>
-            <w:b w:val="0"/>
-          </w:rPr>
-          <w:t>http://gforge.hl7.org/svn/hl7v3/trunk/dt/iso/iso-21090-datatypes.xsd</w:t>
-        </w:r>
-      </w:hyperlink>
-      <w:r>
-        <w:rPr>
-          <w:b w:val="0"/>
-          <w:lang w:val="en-US"/>
-        </w:rPr>
-        <w:t xml:space="preserve">). For a list of the </w:t>
-      </w:r>
-      <w:r>
-        <w:rPr>
-          <w:b w:val="0"/>
-          <w:lang w:val="en-US"/>
-        </w:rPr>
-        <w:t xml:space="preserve">ISO 21090 </w:t>
-      </w:r>
-      <w:r>
-        <w:rPr>
-          <w:b w:val="0"/>
-          <w:lang w:val="en-US"/>
-        </w:rPr>
-        <w:t xml:space="preserve">data types represented in this schema, please refer to the documentation for </w:t>
-      </w:r>
-      <w:r>
-        <w:rPr>
-          <w:b w:val="0"/>
-          <w:lang w:val="en-US"/>
-        </w:rPr>
-        <w:t xml:space="preserve">the </w:t>
-      </w:r>
-      <w:r>
-        <w:rPr>
-          <w:b w:val="0"/>
-          <w:lang w:val="en-US"/>
-        </w:rPr>
-        <w:t xml:space="preserve">vMR </w:t>
-      </w:r>
-      <w:r>
-        <w:rPr>
-          <w:b w:val="0"/>
-          <w:lang w:val="en-US"/>
-        </w:rPr>
-        <w:t>Domain Analysis Model (</w:t>
-      </w:r>
-      <w:r>
-        <w:rPr>
-          <w:b w:val="0"/>
-          <w:lang w:val="en-US"/>
-        </w:rPr>
-        <w:t>DAM</w:t>
-      </w:r>
-      <w:r>
-        <w:rPr>
-          <w:b w:val="0"/>
-          <w:lang w:val="en-US"/>
-        </w:rPr>
-        <w:t>)</w:t>
-      </w:r>
-      <w:r>
-        <w:rPr>
-          <w:b w:val="0"/>
-          <w:lang w:val="en-US"/>
-        </w:rPr>
-        <w:t xml:space="preserve">, Release </w:t>
-      </w:r>
-      <w:r>
-        <w:rPr>
-          <w:b w:val="0"/>
-          <w:lang w:val="en-US"/>
-        </w:rPr>
-        <w:t>3</w:t>
-      </w:r>
-      <w:r>
-        <w:rPr>
-          <w:b w:val="0"/>
-          <w:lang w:val="en-US"/>
-        </w:rPr>
-        <w:t>.</w:t>
-      </w:r>
-      <w:r>
-        <w:rPr>
-          <w:b w:val="0"/>
-          <w:lang w:val="en-US"/>
-        </w:rPr>
-        <w:t xml:space="preserve"> Note that t</w:t>
-      </w:r>
-      <w:r>
-        <w:rPr>
-          <w:b w:val="0"/>
-          <w:lang w:val="en-US"/>
-        </w:rPr>
-        <w:t xml:space="preserve">he HL7 V3 Release 2 data type specification is abstract and cannot be used directly. The ISO21090 </w:t>
-      </w:r>
-      <w:r>
-        <w:rPr>
-          <w:b w:val="0"/>
-          <w:lang w:val="en-US"/>
-        </w:rPr>
-        <w:t xml:space="preserve">XML </w:t>
-      </w:r>
-      <w:r>
-        <w:rPr>
-          <w:b w:val="0"/>
-          <w:lang w:val="en-US"/>
-        </w:rPr>
-        <w:t xml:space="preserve">schema files define content, but not operations. </w:t>
+        <w:t>This schema defines the base vMR data types which consist of a constrained subset of ISO 21090 data types.</w:t>
+      </w:r>
+      <w:r>
+        <w:rPr>
+          <w:b w:val="0"/>
+          <w:lang w:val="en-US"/>
+        </w:rPr>
+        <w:t xml:space="preserve">  Please see the vMR Logical Model for further details.</w:t>
       </w:r>
     </w:p>
     <w:p>
@@ -3550,9 +3662,27 @@
     </w:p>
     <w:p>
       <w:pPr>
+        <w:rPr>
+          <w:rFonts w:ascii="Arial" w:eastAsia="Times New Roman" w:hAnsi="Arial" w:cs="Arial"/>
+          <w:bCs/>
+          <w:i/>
+          <w:iCs/>
+          <w:color w:val="auto"/>
+          <w:spacing w:val="0"/>
+          <w:sz w:val="28"/>
+          <w:szCs w:val="28"/>
+          <w:lang w:val="en-US"/>
+        </w:rPr>
+      </w:pPr>
+      <w:r>
+        <w:br w:type="page"/>
+      </w:r>
+    </w:p>
+    <w:p>
+      <w:pPr>
         <w:pStyle w:val="Heading2"/>
       </w:pPr>
-      <w:bookmarkStart w:id="6" w:name="_Toc363573918"/>
+      <w:bookmarkStart w:id="6" w:name="_Toc365371630"/>
       <w:r>
         <w:lastRenderedPageBreak/>
         <w:t>vmr.xsd</w:t>
@@ -3588,7 +3718,7 @@
           <w:szCs w:val="22"/>
           <w:lang w:val="en-US"/>
         </w:rPr>
-        <w:t xml:space="preserve"> Note that, associ</w:t>
+        <w:t xml:space="preserve"> </w:t>
       </w:r>
       <w:r>
         <w:rPr>
@@ -3598,7 +3728,7 @@
           <w:szCs w:val="22"/>
           <w:lang w:val="en-US"/>
         </w:rPr>
-        <w:t>ated with each evaluated person</w:t>
+        <w:t xml:space="preserve"> </w:t>
       </w:r>
       <w:r>
         <w:rPr>
@@ -3608,7 +3738,7 @@
           <w:szCs w:val="22"/>
           <w:lang w:val="en-US"/>
         </w:rPr>
-        <w:t xml:space="preserve">, such as a patient, is a set of clinical statements and demographic information about this person. An evaluated person may be associated with other entities such as people or facilities. Also note that clinical statements may be related to other clinical </w:t>
+        <w:t>Note that, associ</w:t>
       </w:r>
       <w:r>
         <w:rPr>
@@ -3618,7 +3748,7 @@
           <w:szCs w:val="22"/>
           <w:lang w:val="en-US"/>
         </w:rPr>
-        <w:t>statements</w:t>
+        <w:t>ated with each evaluated person</w:t>
       </w:r>
       <w:r>
         <w:rPr>
@@ -3628,7 +3758,87 @@
           <w:szCs w:val="22"/>
           <w:lang w:val="en-US"/>
         </w:rPr>
-        <w:t xml:space="preserve">. The vMR </w:t>
+        <w:t xml:space="preserve">, such as a patient, is a set of clinical statements and demographic information about this person. </w:t>
+      </w:r>
+      <w:r>
+        <w:rPr>
+          <w:rFonts w:asciiTheme="minorHAnsi" w:hAnsiTheme="minorHAnsi" w:cstheme="minorHAnsi"/>
+          <w:b w:val="0"/>
+          <w:spacing w:val="0"/>
+          <w:szCs w:val="22"/>
+          <w:lang w:val="en-US"/>
+        </w:rPr>
+        <w:t xml:space="preserve"> </w:t>
+      </w:r>
+      <w:r>
+        <w:rPr>
+          <w:rFonts w:asciiTheme="minorHAnsi" w:hAnsiTheme="minorHAnsi" w:cstheme="minorHAnsi"/>
+          <w:b w:val="0"/>
+          <w:spacing w:val="0"/>
+          <w:szCs w:val="22"/>
+          <w:lang w:val="en-US"/>
+        </w:rPr>
+        <w:t xml:space="preserve">An evaluated person may be associated with other entities such as people or facilities. </w:t>
+      </w:r>
+      <w:r>
+        <w:rPr>
+          <w:rFonts w:asciiTheme="minorHAnsi" w:hAnsiTheme="minorHAnsi" w:cstheme="minorHAnsi"/>
+          <w:b w:val="0"/>
+          <w:spacing w:val="0"/>
+          <w:szCs w:val="22"/>
+          <w:lang w:val="en-US"/>
+        </w:rPr>
+        <w:t xml:space="preserve"> </w:t>
+      </w:r>
+      <w:r>
+        <w:rPr>
+          <w:rFonts w:asciiTheme="minorHAnsi" w:hAnsiTheme="minorHAnsi" w:cstheme="minorHAnsi"/>
+          <w:b w:val="0"/>
+          <w:spacing w:val="0"/>
+          <w:szCs w:val="22"/>
+          <w:lang w:val="en-US"/>
+        </w:rPr>
+        <w:t xml:space="preserve">Also note that clinical statements may be related to other clinical </w:t>
+      </w:r>
+      <w:r>
+        <w:rPr>
+          <w:rFonts w:asciiTheme="minorHAnsi" w:hAnsiTheme="minorHAnsi" w:cstheme="minorHAnsi"/>
+          <w:b w:val="0"/>
+          <w:spacing w:val="0"/>
+          <w:szCs w:val="22"/>
+          <w:lang w:val="en-US"/>
+        </w:rPr>
+        <w:t>statements</w:t>
+      </w:r>
+      <w:r>
+        <w:rPr>
+          <w:rFonts w:asciiTheme="minorHAnsi" w:hAnsiTheme="minorHAnsi" w:cstheme="minorHAnsi"/>
+          <w:b w:val="0"/>
+          <w:spacing w:val="0"/>
+          <w:szCs w:val="22"/>
+          <w:lang w:val="en-US"/>
+        </w:rPr>
+        <w:t xml:space="preserve">. </w:t>
+      </w:r>
+      <w:r>
+        <w:rPr>
+          <w:rFonts w:asciiTheme="minorHAnsi" w:hAnsiTheme="minorHAnsi" w:cstheme="minorHAnsi"/>
+          <w:b w:val="0"/>
+          <w:spacing w:val="0"/>
+          <w:szCs w:val="22"/>
+          <w:lang w:val="en-US"/>
+        </w:rPr>
+        <w:t xml:space="preserve"> </w:t>
+      </w:r>
+      <w:r>
+        <w:rPr>
+          <w:rFonts w:asciiTheme="minorHAnsi" w:hAnsiTheme="minorHAnsi" w:cstheme="minorHAnsi"/>
+          <w:b w:val="0"/>
+          <w:spacing w:val="0"/>
+          <w:szCs w:val="22"/>
+          <w:lang w:val="en-US"/>
+        </w:rPr>
+        <w:t xml:space="preserve">The vMR </w:t>
       </w:r>
       <w:r>
         <w:rPr>
@@ -3712,7 +3922,29 @@
           <w:highlight w:val="white"/>
           <w:lang w:val="en-US"/>
         </w:rPr>
-        <w:t xml:space="preserve"> The main components of the vmr.xsd schema are shown below. Please refer to the schema for the actual specification.</w:t>
+        <w:t xml:space="preserve"> </w:t>
+      </w:r>
+      <w:r>
+        <w:rPr>
+          <w:rFonts w:asciiTheme="minorHAnsi" w:hAnsiTheme="minorHAnsi" w:cstheme="minorHAnsi"/>
+          <w:b w:val="0"/>
+          <w:spacing w:val="0"/>
+          <w:szCs w:val="22"/>
+          <w:highlight w:val="white"/>
+          <w:lang w:val="en-US"/>
+        </w:rPr>
+        <w:t xml:space="preserve"> </w:t>
+      </w:r>
+      <w:r>
+        <w:rPr>
+          <w:rFonts w:asciiTheme="minorHAnsi" w:hAnsiTheme="minorHAnsi" w:cstheme="minorHAnsi"/>
+          <w:b w:val="0"/>
+          <w:spacing w:val="0"/>
+          <w:szCs w:val="22"/>
+          <w:highlight w:val="white"/>
+          <w:lang w:val="en-US"/>
+        </w:rPr>
+        <w:t>The main components of the vmr.xsd schema are shown below. Please refer to the schema for the actual specification.</w:t>
       </w:r>
     </w:p>
     <w:p>
@@ -3742,10 +3974,93 @@
           <w:lang w:val="en-US"/>
         </w:rPr>
         <w:drawing>
-          <wp:inline distT="0" distB="0" distL="0" distR="0" wp14:anchorId="2DE60B40" wp14:editId="5A4B0494">
-            <wp:extent cx="3371429" cy="5657143"/>
+          <wp:inline distT="0" distB="0" distL="0" distR="0" wp14:anchorId="256D104E" wp14:editId="641748B7">
+            <wp:extent cx="3342857" cy="5876191"/>
+            <wp:effectExtent l="0" t="0" r="0" b="0"/>
+            <wp:docPr id="5" name="Picture 5"/>
+            <wp:cNvGraphicFramePr>
+              <a:graphicFrameLocks xmlns:a="http://schemas.openxmlformats.org/drawingml/2006/main" noChangeAspect="1"/>
+            </wp:cNvGraphicFramePr>
+            <a:graphic xmlns:a="http://schemas.openxmlformats.org/drawingml/2006/main">
+              <a:graphicData uri="http://schemas.openxmlformats.org/drawingml/2006/picture">
+                <pic:pic xmlns:pic="http://schemas.openxmlformats.org/drawingml/2006/picture">
+                  <pic:nvPicPr>
+                    <pic:cNvPr id="0" name=""/>
+                    <pic:cNvPicPr/>
+                  </pic:nvPicPr>
+                  <pic:blipFill>
+                    <a:blip r:embed="rId11"/>
+                    <a:stretch>
+                      <a:fillRect/>
+                    </a:stretch>
+                  </pic:blipFill>
+                  <pic:spPr>
+                    <a:xfrm>
+                      <a:off x="0" y="0"/>
+                      <a:ext cx="3342857" cy="5876191"/>
+                    </a:xfrm>
+                    <a:prstGeom prst="rect">
+                      <a:avLst/>
+                    </a:prstGeom>
+                  </pic:spPr>
+                </pic:pic>
+              </a:graphicData>
+            </a:graphic>
+          </wp:inline>
+        </w:drawing>
+      </w:r>
+    </w:p>
+    <w:p>
+      <w:pPr>
+        <w:pStyle w:val="Caption"/>
+        <w:ind w:left="1116"/>
+        <w:rPr>
+          <w:noProof/>
+        </w:rPr>
+      </w:pPr>
+      <w:r>
+        <w:t xml:space="preserve">Figure </w:t>
+      </w:r>
+      <w:r>
+        <w:fldChar w:fldCharType="begin"/>
+      </w:r>
+      <w:r>
+        <w:instrText xml:space="preserve"> SEQ Figure \* ARABIC </w:instrText>
+      </w:r>
+      <w:r>
+        <w:fldChar w:fldCharType="separate"/>
+      </w:r>
+      <w:r>
+        <w:rPr>
+          <w:noProof/>
+        </w:rPr>
+        <w:t>2</w:t>
+      </w:r>
+      <w:r>
+        <w:fldChar w:fldCharType="end"/>
+      </w:r>
+      <w:r>
+        <w:rPr>
+          <w:noProof/>
+        </w:rPr>
+        <w:t xml:space="preserve"> - The VMR complex type</w:t>
+      </w:r>
+    </w:p>
+    <w:p>
+      <w:pPr>
+        <w:keepNext/>
+      </w:pPr>
+      <w:r>
+        <w:rPr>
+          <w:noProof/>
+          <w:lang w:val="en-US"/>
+        </w:rPr>
+        <w:lastRenderedPageBreak/>
+        <w:drawing>
+          <wp:inline distT="0" distB="0" distL="0" distR="0" wp14:anchorId="307CCD1C" wp14:editId="1DB91428">
+            <wp:extent cx="2990476" cy="7238096"/>
             <wp:effectExtent l="0" t="0" r="635" b="1270"/>
-            <wp:docPr id="16" name="Picture 16"/>
+            <wp:docPr id="6" name="Picture 6"/>
             <wp:cNvGraphicFramePr>
               <a:graphicFrameLocks xmlns:a="http://schemas.openxmlformats.org/drawingml/2006/main" noChangeAspect="1"/>
             </wp:cNvGraphicFramePr>
@@ -3765,7 +4080,7 @@
                   <pic:spPr>
                     <a:xfrm>
                       <a:off x="0" y="0"/>
-                      <a:ext cx="3371429" cy="5657143"/>
+                      <a:ext cx="2990476" cy="7238096"/>
                     </a:xfrm>
                     <a:prstGeom prst="rect">
                       <a:avLst/>
@@ -3781,39 +4096,38 @@
     <w:p>
       <w:pPr>
         <w:pStyle w:val="Caption"/>
-        <w:ind w:left="1116"/>
+      </w:pPr>
+      <w:r>
+        <w:t xml:space="preserve">Figure </w:t>
+      </w:r>
+      <w:r>
+        <w:fldChar w:fldCharType="begin"/>
+      </w:r>
+      <w:r>
+        <w:instrText xml:space="preserve"> SEQ Figure \* ARABIC </w:instrText>
+      </w:r>
+      <w:r>
+        <w:fldChar w:fldCharType="separate"/>
+      </w:r>
+      <w:r>
         <w:rPr>
           <w:noProof/>
         </w:rPr>
-      </w:pPr>
-      <w:r>
-        <w:t xml:space="preserve">Figure </w:t>
-      </w:r>
-      <w:r>
-        <w:fldChar w:fldCharType="begin"/>
-      </w:r>
-      <w:r>
-        <w:instrText xml:space="preserve"> SEQ Figure \* ARABIC </w:instrText>
-      </w:r>
-      <w:r>
-        <w:fldChar w:fldCharType="separate"/>
-      </w:r>
-      <w:r>
-        <w:rPr>
-          <w:noProof/>
-        </w:rPr>
-        <w:t>2</w:t>
+        <w:t>3</w:t>
       </w:r>
       <w:r>
         <w:fldChar w:fldCharType="end"/>
       </w:r>
       <w:r>
-        <w:rPr>
-          <w:noProof/>
-        </w:rPr>
-        <w:t xml:space="preserve"> - The VMR complex type</w:t>
-      </w:r>
-    </w:p>
+        <w:t xml:space="preserve"> - </w:t>
+      </w:r>
+      <w:proofErr w:type="spellStart"/>
+      <w:r>
+        <w:t>EvaluatedPerson</w:t>
+      </w:r>
+      <w:proofErr w:type="spellEnd"/>
+    </w:p>
+    <w:p/>
     <w:p>
       <w:pPr>
         <w:keepNext/>
@@ -3825,10 +4139,10 @@
         </w:rPr>
         <w:lastRenderedPageBreak/>
         <w:drawing>
-          <wp:inline distT="0" distB="0" distL="0" distR="0" wp14:anchorId="2CE1EFBE" wp14:editId="750C79C9">
-            <wp:extent cx="3543300" cy="8229600"/>
-            <wp:effectExtent l="0" t="0" r="0" b="0"/>
-            <wp:docPr id="17" name="Picture 17"/>
+          <wp:inline distT="0" distB="0" distL="0" distR="0" wp14:anchorId="585200D2" wp14:editId="721DFD9F">
+            <wp:extent cx="3578087" cy="3727174"/>
+            <wp:effectExtent l="0" t="0" r="3810" b="6985"/>
+            <wp:docPr id="7" name="Picture 7"/>
             <wp:cNvGraphicFramePr>
               <a:graphicFrameLocks xmlns:a="http://schemas.openxmlformats.org/drawingml/2006/main" noChangeAspect="1"/>
             </wp:cNvGraphicFramePr>
@@ -3848,7 +4162,7 @@
                   <pic:spPr>
                     <a:xfrm>
                       <a:off x="0" y="0"/>
-                      <a:ext cx="3543300" cy="8229600"/>
+                      <a:ext cx="3579278" cy="3728415"/>
                     </a:xfrm>
                     <a:prstGeom prst="rect">
                       <a:avLst/>
@@ -3881,13 +4195,33 @@
         <w:rPr>
           <w:noProof/>
         </w:rPr>
-        <w:t>3</w:t>
+        <w:t>4</w:t>
       </w:r>
       <w:r>
         <w:fldChar w:fldCharType="end"/>
       </w:r>
       <w:r>
-        <w:t xml:space="preserve"> - EvaluatedPerson</w:t>
+        <w:t xml:space="preserve"> - </w:t>
+      </w:r>
+      <w:proofErr w:type="spellStart"/>
+      <w:r>
+        <w:t>RelatedEntity</w:t>
+      </w:r>
+      <w:proofErr w:type="spellEnd"/>
+      <w:r>
+        <w:t xml:space="preserve"> relates </w:t>
+      </w:r>
+      <w:r>
+        <w:t xml:space="preserve">a target entity to a source </w:t>
+      </w:r>
+      <w:r>
+        <w:t>entity</w:t>
+      </w:r>
+      <w:r>
+        <w:t xml:space="preserve"> or clinical statement</w:t>
+      </w:r>
+      <w:r>
+        <w:t xml:space="preserve"> </w:t>
       </w:r>
     </w:p>
     <w:p/>
@@ -3900,12 +4234,11 @@
           <w:noProof/>
           <w:lang w:val="en-US"/>
         </w:rPr>
-        <w:lastRenderedPageBreak/>
         <w:drawing>
-          <wp:inline distT="0" distB="0" distL="0" distR="0" wp14:anchorId="342CD8DF" wp14:editId="13490E4D">
-            <wp:extent cx="4095238" cy="3066667"/>
+          <wp:inline distT="0" distB="0" distL="0" distR="0" wp14:anchorId="5C1ED517" wp14:editId="5E6D80F2">
+            <wp:extent cx="4666667" cy="4323810"/>
             <wp:effectExtent l="0" t="0" r="635" b="635"/>
-            <wp:docPr id="18" name="Picture 18"/>
+            <wp:docPr id="8" name="Picture 8"/>
             <wp:cNvGraphicFramePr>
               <a:graphicFrameLocks xmlns:a="http://schemas.openxmlformats.org/drawingml/2006/main" noChangeAspect="1"/>
             </wp:cNvGraphicFramePr>
@@ -3925,7 +4258,7 @@
                   <pic:spPr>
                     <a:xfrm>
                       <a:off x="0" y="0"/>
-                      <a:ext cx="4095238" cy="3066667"/>
+                      <a:ext cx="4666667" cy="4323810"/>
                     </a:xfrm>
                     <a:prstGeom prst="rect">
                       <a:avLst/>
@@ -3958,7 +4291,7 @@
         <w:rPr>
           <w:noProof/>
         </w:rPr>
-        <w:t>4</w:t>
+        <w:t>5</w:t>
       </w:r>
       <w:r>
         <w:fldChar w:fldCharType="end"/>
@@ -3966,24 +4299,17 @@
       <w:r>
         <w:t xml:space="preserve"> - </w:t>
       </w:r>
-      <w:r>
-        <w:t>RelatedEntity</w:t>
-      </w:r>
-      <w:r>
-        <w:t xml:space="preserve"> relates </w:t>
-      </w:r>
-      <w:r>
-        <w:t xml:space="preserve">a target entity to a source </w:t>
-      </w:r>
-      <w:r>
-        <w:t>entity</w:t>
-      </w:r>
-      <w:r>
-        <w:t xml:space="preserve"> or clinical statement</w:t>
-      </w:r>
+      <w:proofErr w:type="spellStart"/>
+      <w:r>
+        <w:t>RelatedClinicalStatement</w:t>
+      </w:r>
+      <w:proofErr w:type="spellEnd"/>
       <w:r>
         <w:t xml:space="preserve"> </w:t>
       </w:r>
+      <w:r>
+        <w:t>relates a target clinical statement to a source clinical statement</w:t>
+      </w:r>
     </w:p>
     <w:p/>
     <w:p>
@@ -3996,10 +4322,10 @@
           <w:lang w:val="en-US"/>
         </w:rPr>
         <w:drawing>
-          <wp:inline distT="0" distB="0" distL="0" distR="0" wp14:anchorId="0223DB2D" wp14:editId="5D7CCB7C">
-            <wp:extent cx="4447619" cy="3104762"/>
-            <wp:effectExtent l="0" t="0" r="0" b="635"/>
-            <wp:docPr id="19" name="Picture 19"/>
+          <wp:inline distT="0" distB="0" distL="0" distR="0" wp14:anchorId="3D9FA28A" wp14:editId="302B4F17">
+            <wp:extent cx="4085715" cy="3647619"/>
+            <wp:effectExtent l="0" t="0" r="0" b="0"/>
+            <wp:docPr id="9" name="Picture 9"/>
             <wp:cNvGraphicFramePr>
               <a:graphicFrameLocks xmlns:a="http://schemas.openxmlformats.org/drawingml/2006/main" noChangeAspect="1"/>
             </wp:cNvGraphicFramePr>
@@ -4019,7 +4345,7 @@
                   <pic:spPr>
                     <a:xfrm>
                       <a:off x="0" y="0"/>
-                      <a:ext cx="4447619" cy="3104762"/>
+                      <a:ext cx="4085715" cy="3647619"/>
                     </a:xfrm>
                     <a:prstGeom prst="rect">
                       <a:avLst/>
@@ -4052,34 +4378,98 @@
         <w:rPr>
           <w:noProof/>
         </w:rPr>
-        <w:t>5</w:t>
+        <w:t>6</w:t>
       </w:r>
       <w:r>
         <w:fldChar w:fldCharType="end"/>
       </w:r>
       <w:r>
-        <w:t xml:space="preserve"> - RelatedClinicalStatement </w:t>
-      </w:r>
-      <w:r>
-        <w:t>relates a target clinical statement to a source clinical statement</w:t>
-      </w:r>
-    </w:p>
-    <w:p/>
-    <w:p>
-      <w:pPr>
-        <w:keepNext/>
+        <w:t xml:space="preserve"> - Name-Value-Pair extension mechanism </w:t>
+      </w:r>
+      <w:r>
+        <w:t>for</w:t>
+      </w:r>
+      <w:r>
+        <w:t xml:space="preserve"> clinical statement subclasses and entities</w:t>
+      </w:r>
+    </w:p>
+    <w:p>
+      <w:pPr>
+        <w:rPr>
+          <w:rFonts w:ascii="Arial" w:eastAsia="Times New Roman" w:hAnsi="Arial" w:cs="Arial"/>
+          <w:bCs/>
+          <w:i/>
+          <w:iCs/>
+          <w:color w:val="auto"/>
+          <w:spacing w:val="0"/>
+          <w:sz w:val="28"/>
+          <w:szCs w:val="28"/>
+          <w:lang w:val="en-US"/>
+        </w:rPr>
+      </w:pPr>
+      <w:r>
+        <w:br w:type="page"/>
+      </w:r>
+    </w:p>
+    <w:p>
+      <w:pPr>
+        <w:pStyle w:val="Heading2"/>
+      </w:pPr>
+      <w:bookmarkStart w:id="7" w:name="_Toc365371631"/>
+      <w:r>
+        <w:lastRenderedPageBreak/>
+        <w:t>cdsInput.xsd</w:t>
+      </w:r>
+      <w:bookmarkEnd w:id="7"/>
+    </w:p>
+    <w:p>
+      <w:pPr>
+        <w:ind w:left="1002"/>
+        <w:rPr>
+          <w:b w:val="0"/>
+          <w:lang w:val="en-US"/>
+        </w:rPr>
+      </w:pPr>
+      <w:r>
+        <w:rPr>
+          <w:b w:val="0"/>
+          <w:lang w:val="en-US"/>
+        </w:rPr>
+        <w:t>The cdsInput.xsd schema represents input data used by a CDS system.</w:t>
+      </w:r>
+      <w:r>
+        <w:rPr>
+          <w:b w:val="0"/>
+          <w:lang w:val="en-US"/>
+        </w:rPr>
+        <w:t xml:space="preserve"> The main components of the cdsInput.xsd schema are shown below. Please refer to the schema for the actual specification.</w:t>
+      </w:r>
+    </w:p>
+    <w:p>
+      <w:pPr>
+        <w:ind w:left="1002"/>
+        <w:rPr>
+          <w:lang w:val="en-US"/>
+        </w:rPr>
+      </w:pPr>
+    </w:p>
+    <w:p>
+      <w:pPr>
+        <w:ind w:left="1002"/>
+        <w:rPr>
+          <w:lang w:val="en-US"/>
+        </w:rPr>
       </w:pPr>
       <w:r>
         <w:rPr>
           <w:noProof/>
           <w:lang w:val="en-US"/>
         </w:rPr>
-        <w:lastRenderedPageBreak/>
         <w:drawing>
-          <wp:inline distT="0" distB="0" distL="0" distR="0" wp14:anchorId="376F5E92" wp14:editId="7E3C350C">
-            <wp:extent cx="4780953" cy="2504762"/>
-            <wp:effectExtent l="0" t="0" r="635" b="0"/>
-            <wp:docPr id="20" name="Picture 20"/>
+          <wp:inline distT="0" distB="0" distL="0" distR="0" wp14:anchorId="2ACCD536" wp14:editId="4A8EBB74">
+            <wp:extent cx="3390476" cy="2742857"/>
+            <wp:effectExtent l="0" t="0" r="635" b="635"/>
+            <wp:docPr id="10" name="Picture 10"/>
             <wp:cNvGraphicFramePr>
               <a:graphicFrameLocks xmlns:a="http://schemas.openxmlformats.org/drawingml/2006/main" noChangeAspect="1"/>
             </wp:cNvGraphicFramePr>
@@ -4099,7 +4489,7 @@
                   <pic:spPr>
                     <a:xfrm>
                       <a:off x="0" y="0"/>
-                      <a:ext cx="4780953" cy="2504762"/>
+                      <a:ext cx="3390476" cy="2742857"/>
                     </a:xfrm>
                     <a:prstGeom prst="rect">
                       <a:avLst/>
@@ -4132,30 +4522,67 @@
         <w:rPr>
           <w:noProof/>
         </w:rPr>
-        <w:t>6</w:t>
+        <w:t>7</w:t>
       </w:r>
       <w:r>
         <w:fldChar w:fldCharType="end"/>
       </w:r>
       <w:r>
-        <w:t xml:space="preserve"> - Name-Value-Pair extension mechanism </w:t>
-      </w:r>
-      <w:r>
-        <w:t>for</w:t>
-      </w:r>
-      <w:r>
-        <w:t xml:space="preserve"> clinical statement subclasses and entities</w:t>
+        <w:t xml:space="preserve"> – </w:t>
+      </w:r>
+      <w:proofErr w:type="spellStart"/>
+      <w:r>
+        <w:t>CDSInput</w:t>
+      </w:r>
+      <w:proofErr w:type="spellEnd"/>
+      <w:r>
+        <w:t xml:space="preserve"> complex type</w:t>
+      </w:r>
+    </w:p>
+    <w:p>
+      <w:pPr>
+        <w:ind w:left="1002"/>
+        <w:rPr>
+          <w:lang w:val="en-US"/>
+        </w:rPr>
+      </w:pPr>
+    </w:p>
+    <w:p>
+      <w:pPr>
+        <w:ind w:left="1002"/>
+        <w:rPr>
+          <w:lang w:val="en-US"/>
+        </w:rPr>
+      </w:pPr>
+    </w:p>
+    <w:p>
+      <w:pPr>
+        <w:rPr>
+          <w:rFonts w:ascii="Arial" w:eastAsia="Times New Roman" w:hAnsi="Arial" w:cs="Arial"/>
+          <w:bCs/>
+          <w:i/>
+          <w:iCs/>
+          <w:color w:val="auto"/>
+          <w:spacing w:val="0"/>
+          <w:sz w:val="28"/>
+          <w:szCs w:val="28"/>
+          <w:lang w:val="en-US"/>
+        </w:rPr>
+      </w:pPr>
+      <w:r>
+        <w:br w:type="page"/>
       </w:r>
     </w:p>
     <w:p>
       <w:pPr>
         <w:pStyle w:val="Heading2"/>
       </w:pPr>
-      <w:bookmarkStart w:id="7" w:name="_Toc363573919"/>
-      <w:r>
-        <w:t>cdsInput.xsd</w:t>
-      </w:r>
-      <w:bookmarkEnd w:id="7"/>
+      <w:bookmarkStart w:id="8" w:name="_Toc365371632"/>
+      <w:r>
+        <w:lastRenderedPageBreak/>
+        <w:t>cdsInputSpecification.xsd</w:t>
+      </w:r>
+      <w:bookmarkEnd w:id="8"/>
     </w:p>
     <w:p>
       <w:pPr>
@@ -4170,14 +4597,14 @@
           <w:b w:val="0"/>
           <w:lang w:val="en-US"/>
         </w:rPr>
-        <w:t>The cdsInput.xsd schema represents input data used by a CDS system.</w:t>
-      </w:r>
-      <w:r>
-        <w:rPr>
-          <w:b w:val="0"/>
-          <w:lang w:val="en-US"/>
-        </w:rPr>
-        <w:t xml:space="preserve"> The main components of the cdsInput.xsd schema are shown below. Please refer to the schema for the actual specification.</w:t>
+        <w:t>This schema specifies the specific CDS input data required for a specific CDS use case.</w:t>
+      </w:r>
+      <w:r>
+        <w:rPr>
+          <w:b w:val="0"/>
+          <w:lang w:val="en-US"/>
+        </w:rPr>
+        <w:t xml:space="preserve"> The main components of the cdsInputSpecification.xsd schema are shown below. Please refer to the schema for the actual specification.</w:t>
       </w:r>
     </w:p>
     <w:p>
@@ -4195,16 +4622,24 @@
           <w:lang w:val="en-US"/>
         </w:rPr>
       </w:pPr>
+    </w:p>
+    <w:p>
+      <w:pPr>
+        <w:ind w:left="1002"/>
+        <w:rPr>
+          <w:lang w:val="en-US"/>
+        </w:rPr>
+      </w:pPr>
       <w:r>
         <w:rPr>
           <w:noProof/>
           <w:lang w:val="en-US"/>
         </w:rPr>
         <w:drawing>
-          <wp:inline distT="0" distB="0" distL="0" distR="0" wp14:anchorId="5D8E7A9F" wp14:editId="13BE4C80">
-            <wp:extent cx="3276191" cy="2257143"/>
+          <wp:inline distT="0" distB="0" distL="0" distR="0" wp14:anchorId="08CBA446" wp14:editId="7D2FE6EB">
+            <wp:extent cx="4323810" cy="5495238"/>
             <wp:effectExtent l="0" t="0" r="635" b="0"/>
-            <wp:docPr id="21" name="Picture 21"/>
+            <wp:docPr id="11" name="Picture 11"/>
             <wp:cNvGraphicFramePr>
               <a:graphicFrameLocks xmlns:a="http://schemas.openxmlformats.org/drawingml/2006/main" noChangeAspect="1"/>
             </wp:cNvGraphicFramePr>
@@ -4224,7 +4659,7 @@
                   <pic:spPr>
                     <a:xfrm>
                       <a:off x="0" y="0"/>
-                      <a:ext cx="3276191" cy="2257143"/>
+                      <a:ext cx="4323810" cy="5495238"/>
                     </a:xfrm>
                     <a:prstGeom prst="rect">
                       <a:avLst/>
@@ -4257,13 +4692,21 @@
         <w:rPr>
           <w:noProof/>
         </w:rPr>
-        <w:t>7</w:t>
+        <w:t>8</w:t>
       </w:r>
       <w:r>
         <w:fldChar w:fldCharType="end"/>
       </w:r>
       <w:r>
-        <w:t xml:space="preserve"> – CDSInput complex type</w:t>
+        <w:t xml:space="preserve"> – </w:t>
+      </w:r>
+      <w:proofErr w:type="spellStart"/>
+      <w:r>
+        <w:t>CDSInputSpecification</w:t>
+      </w:r>
+      <w:proofErr w:type="spellEnd"/>
+      <w:r>
+        <w:t xml:space="preserve"> complex type</w:t>
       </w:r>
     </w:p>
     <w:p>
@@ -4276,64 +4719,185 @@
     </w:p>
     <w:p>
       <w:pPr>
+        <w:rPr>
+          <w:rFonts w:ascii="Arial" w:eastAsia="Times New Roman" w:hAnsi="Arial" w:cs="Arial"/>
+          <w:bCs/>
+          <w:i/>
+          <w:iCs/>
+          <w:color w:val="auto"/>
+          <w:spacing w:val="0"/>
+          <w:sz w:val="28"/>
+          <w:szCs w:val="28"/>
+          <w:lang w:val="en-US"/>
+        </w:rPr>
+      </w:pPr>
+      <w:r>
+        <w:br w:type="page"/>
+      </w:r>
+    </w:p>
+    <w:p>
+      <w:pPr>
+        <w:pStyle w:val="Heading2"/>
+      </w:pPr>
+      <w:bookmarkStart w:id="9" w:name="_Toc365371633"/>
+      <w:r>
+        <w:lastRenderedPageBreak/>
+        <w:t>cdsOutput.xsd</w:t>
+      </w:r>
+      <w:bookmarkEnd w:id="9"/>
+    </w:p>
+    <w:p>
+      <w:pPr>
         <w:ind w:left="1002"/>
         <w:rPr>
-          <w:lang w:val="en-US"/>
-        </w:rPr>
-      </w:pPr>
-    </w:p>
-    <w:p>
-      <w:pPr>
-        <w:pStyle w:val="Heading2"/>
-      </w:pPr>
-      <w:bookmarkStart w:id="8" w:name="_Toc363573920"/>
-      <w:r>
-        <w:t>cdsInputSpecification.xsd</w:t>
-      </w:r>
-      <w:bookmarkEnd w:id="8"/>
-    </w:p>
-    <w:p>
-      <w:pPr>
-        <w:ind w:left="1002"/>
-        <w:rPr>
-          <w:b w:val="0"/>
-          <w:lang w:val="en-US"/>
-        </w:rPr>
-      </w:pPr>
-      <w:r>
-        <w:rPr>
-          <w:b w:val="0"/>
-          <w:lang w:val="en-US"/>
-        </w:rPr>
-        <w:t>This schema specifies the specific CDS input data required for a specific CDS use case.</w:t>
-      </w:r>
-      <w:r>
-        <w:rPr>
-          <w:b w:val="0"/>
-          <w:lang w:val="en-US"/>
-        </w:rPr>
-        <w:t xml:space="preserve"> The main components of the cdsInputSpecification.xsd schema are shown below. Please refer to the schema for the actual specification.</w:t>
-      </w:r>
-    </w:p>
-    <w:p>
-      <w:pPr>
-        <w:ind w:left="1002"/>
-        <w:rPr>
-          <w:lang w:val="en-US"/>
-        </w:rPr>
-      </w:pPr>
-    </w:p>
-    <w:p>
-      <w:pPr>
-        <w:ind w:left="1002"/>
-        <w:rPr>
-          <w:lang w:val="en-US"/>
-        </w:rPr>
-      </w:pPr>
-    </w:p>
-    <w:p>
-      <w:pPr>
-        <w:ind w:left="1002"/>
+          <w:b w:val="0"/>
+          <w:lang w:val="en-US"/>
+        </w:rPr>
+      </w:pPr>
+      <w:r>
+        <w:rPr>
+          <w:b w:val="0"/>
+          <w:lang w:val="en-US"/>
+        </w:rPr>
+        <w:t>This schema specifies output data generated by CDS systems.</w:t>
+      </w:r>
+      <w:r>
+        <w:rPr>
+          <w:b w:val="0"/>
+          <w:lang w:val="en-US"/>
+        </w:rPr>
+        <w:t xml:space="preserve"> </w:t>
+      </w:r>
+      <w:r>
+        <w:rPr>
+          <w:b w:val="0"/>
+          <w:lang w:val="en-US"/>
+        </w:rPr>
+        <w:t xml:space="preserve">The base </w:t>
+      </w:r>
+      <w:proofErr w:type="spellStart"/>
+      <w:r>
+        <w:rPr>
+          <w:b w:val="0"/>
+          <w:lang w:val="en-US"/>
+        </w:rPr>
+        <w:t>CDSOutput</w:t>
+      </w:r>
+      <w:proofErr w:type="spellEnd"/>
+      <w:r>
+        <w:rPr>
+          <w:b w:val="0"/>
+          <w:lang w:val="en-US"/>
+        </w:rPr>
+        <w:t xml:space="preserve"> is an abstract element that is instantiated as a concrete extension.  Extensions defined within this specification include a </w:t>
+      </w:r>
+      <w:proofErr w:type="spellStart"/>
+      <w:r>
+        <w:rPr>
+          <w:b w:val="0"/>
+          <w:lang w:val="en-US"/>
+        </w:rPr>
+        <w:t>CDSOutputAsVMR</w:t>
+      </w:r>
+      <w:proofErr w:type="spellEnd"/>
+      <w:r>
+        <w:rPr>
+          <w:b w:val="0"/>
+          <w:lang w:val="en-US"/>
+        </w:rPr>
+        <w:t xml:space="preserve"> element that contains a vMR output</w:t>
+      </w:r>
+      <w:r>
+        <w:rPr>
+          <w:b w:val="0"/>
+          <w:lang w:val="en-US"/>
+        </w:rPr>
+        <w:t xml:space="preserve">, </w:t>
+      </w:r>
+      <w:r>
+        <w:rPr>
+          <w:b w:val="0"/>
+          <w:lang w:val="en-US"/>
+        </w:rPr>
+        <w:t xml:space="preserve">a </w:t>
+      </w:r>
+      <w:proofErr w:type="spellStart"/>
+      <w:r>
+        <w:rPr>
+          <w:b w:val="0"/>
+          <w:lang w:val="en-US"/>
+        </w:rPr>
+        <w:t>CDSOutputAsData</w:t>
+      </w:r>
+      <w:r>
+        <w:rPr>
+          <w:b w:val="0"/>
+          <w:lang w:val="en-US"/>
+        </w:rPr>
+        <w:t>Type</w:t>
+      </w:r>
+      <w:proofErr w:type="spellEnd"/>
+      <w:r>
+        <w:rPr>
+          <w:b w:val="0"/>
+          <w:lang w:val="en-US"/>
+        </w:rPr>
+        <w:t xml:space="preserve"> element that contains a</w:t>
+      </w:r>
+      <w:r>
+        <w:rPr>
+          <w:b w:val="0"/>
+          <w:lang w:val="en-US"/>
+        </w:rPr>
+        <w:t xml:space="preserve"> </w:t>
+      </w:r>
+      <w:r>
+        <w:rPr>
+          <w:b w:val="0"/>
+          <w:lang w:val="en-US"/>
+        </w:rPr>
+        <w:t>data type</w:t>
+      </w:r>
+      <w:r>
+        <w:rPr>
+          <w:b w:val="0"/>
+          <w:lang w:val="en-US"/>
+        </w:rPr>
+        <w:t xml:space="preserve"> value, and a </w:t>
+      </w:r>
+      <w:proofErr w:type="spellStart"/>
+      <w:r>
+        <w:rPr>
+          <w:b w:val="0"/>
+          <w:lang w:val="en-US"/>
+        </w:rPr>
+        <w:t>CDSOutputAsStringNameValuePair</w:t>
+      </w:r>
+      <w:proofErr w:type="spellEnd"/>
+      <w:r>
+        <w:rPr>
+          <w:b w:val="0"/>
+          <w:lang w:val="en-US"/>
+        </w:rPr>
+        <w:t xml:space="preserve"> element that contains string name-value pairs</w:t>
+      </w:r>
+      <w:r>
+        <w:rPr>
+          <w:b w:val="0"/>
+          <w:lang w:val="en-US"/>
+        </w:rPr>
+        <w:t xml:space="preserve">.  </w:t>
+      </w:r>
+      <w:r>
+        <w:rPr>
+          <w:b w:val="0"/>
+          <w:lang w:val="en-US"/>
+        </w:rPr>
+        <w:t>Please refer to the schema for the actual specification.</w:t>
+      </w:r>
+    </w:p>
+    <w:p>
+      <w:pPr>
         <w:rPr>
           <w:lang w:val="en-US"/>
         </w:rPr>
@@ -4343,12 +4907,11 @@
           <w:noProof/>
           <w:lang w:val="en-US"/>
         </w:rPr>
-        <w:lastRenderedPageBreak/>
         <w:drawing>
-          <wp:inline distT="0" distB="0" distL="0" distR="0" wp14:anchorId="565F7D18" wp14:editId="7754CB92">
-            <wp:extent cx="4266667" cy="5238096"/>
-            <wp:effectExtent l="0" t="0" r="635" b="1270"/>
-            <wp:docPr id="22" name="Picture 22"/>
+          <wp:inline distT="0" distB="0" distL="0" distR="0" wp14:anchorId="00670FA0" wp14:editId="7EE0BF9C">
+            <wp:extent cx="3619048" cy="2628572"/>
+            <wp:effectExtent l="0" t="0" r="635" b="635"/>
+            <wp:docPr id="12" name="Picture 12"/>
             <wp:cNvGraphicFramePr>
               <a:graphicFrameLocks xmlns:a="http://schemas.openxmlformats.org/drawingml/2006/main" noChangeAspect="1"/>
             </wp:cNvGraphicFramePr>
@@ -4368,7 +4931,7 @@
                   <pic:spPr>
                     <a:xfrm>
                       <a:off x="0" y="0"/>
-                      <a:ext cx="4266667" cy="5238096"/>
+                      <a:ext cx="3619048" cy="2628572"/>
                     </a:xfrm>
                     <a:prstGeom prst="rect">
                       <a:avLst/>
@@ -4401,114 +4964,38 @@
         <w:rPr>
           <w:noProof/>
         </w:rPr>
-        <w:t>8</w:t>
+        <w:t>9</w:t>
       </w:r>
       <w:r>
         <w:fldChar w:fldCharType="end"/>
       </w:r>
       <w:r>
-        <w:t xml:space="preserve"> – CDSInputSpecification complex type</w:t>
-      </w:r>
-    </w:p>
-    <w:p>
-      <w:pPr>
-        <w:ind w:left="1002"/>
-        <w:rPr>
-          <w:lang w:val="en-US"/>
-        </w:rPr>
-      </w:pPr>
-    </w:p>
-    <w:p>
-      <w:pPr>
-        <w:pStyle w:val="Heading2"/>
-      </w:pPr>
-      <w:bookmarkStart w:id="9" w:name="_Toc363573921"/>
-      <w:r>
-        <w:t>cdsOutput.xsd</w:t>
-      </w:r>
-      <w:bookmarkEnd w:id="9"/>
-    </w:p>
-    <w:p>
-      <w:pPr>
-        <w:ind w:left="1002"/>
-        <w:rPr>
-          <w:b w:val="0"/>
-          <w:lang w:val="en-US"/>
-        </w:rPr>
-      </w:pPr>
-      <w:r>
-        <w:rPr>
-          <w:b w:val="0"/>
-          <w:lang w:val="en-US"/>
-        </w:rPr>
-        <w:t>This schema specifies output data generated by CDS systems.</w:t>
-      </w:r>
-      <w:r>
-        <w:rPr>
-          <w:b w:val="0"/>
-          <w:lang w:val="en-US"/>
-        </w:rPr>
-        <w:t xml:space="preserve"> </w:t>
-      </w:r>
-      <w:r>
-        <w:rPr>
-          <w:b w:val="0"/>
-          <w:lang w:val="en-US"/>
-        </w:rPr>
-        <w:t>The base CDSOutput is an abstract element that is instantiated as a concrete extension.  Extensions defined within this specification include a CDSOutputAsVMR element that contains a vMR output and a CDSOutputAsData</w:t>
-      </w:r>
-      <w:r>
-        <w:rPr>
-          <w:b w:val="0"/>
-          <w:lang w:val="en-US"/>
-        </w:rPr>
-        <w:t>Type</w:t>
-      </w:r>
-      <w:r>
-        <w:rPr>
-          <w:b w:val="0"/>
-          <w:lang w:val="en-US"/>
-        </w:rPr>
-        <w:t xml:space="preserve"> element that contains an outputElement of ANY</w:t>
-      </w:r>
-      <w:r>
-        <w:rPr>
-          <w:b w:val="0"/>
-          <w:lang w:val="en-US"/>
-        </w:rPr>
-        <w:t xml:space="preserve"> data type</w:t>
-      </w:r>
-      <w:r>
-        <w:rPr>
-          <w:b w:val="0"/>
-          <w:lang w:val="en-US"/>
-        </w:rPr>
-        <w:t xml:space="preserve">.  </w:t>
-      </w:r>
-      <w:r>
-        <w:rPr>
-          <w:b w:val="0"/>
-          <w:lang w:val="en-US"/>
-        </w:rPr>
-        <w:t>Please refer to the schema for the actual specification.</w:t>
-      </w:r>
-    </w:p>
-    <w:p>
-      <w:pPr>
-        <w:rPr>
-          <w:lang w:val="en-US"/>
-        </w:rPr>
-      </w:pPr>
+        <w:t xml:space="preserve"> – </w:t>
+      </w:r>
+      <w:proofErr w:type="spellStart"/>
+      <w:r>
+        <w:t>CDSOutput</w:t>
+      </w:r>
+      <w:r>
+        <w:t>AsVMR</w:t>
+      </w:r>
+      <w:proofErr w:type="spellEnd"/>
+      <w:r>
+        <w:t xml:space="preserve"> complex type</w:t>
+      </w:r>
+    </w:p>
+    <w:p/>
+    <w:p>
       <w:r>
         <w:rPr>
           <w:noProof/>
           <w:lang w:val="en-US"/>
         </w:rPr>
         <w:drawing>
-          <wp:inline distT="0" distB="0" distL="0" distR="0" wp14:anchorId="2F1F600E" wp14:editId="61B4D58C">
-            <wp:extent cx="3238500" cy="1362075"/>
-            <wp:effectExtent l="0" t="0" r="0" b="9525"/>
-            <wp:docPr id="2" name="Picture 2"/>
+          <wp:inline distT="0" distB="0" distL="0" distR="0" wp14:anchorId="1F70F476" wp14:editId="1A23D162">
+            <wp:extent cx="3771429" cy="2447619"/>
+            <wp:effectExtent l="0" t="0" r="635" b="0"/>
+            <wp:docPr id="13" name="Picture 13"/>
             <wp:cNvGraphicFramePr>
               <a:graphicFrameLocks xmlns:a="http://schemas.openxmlformats.org/drawingml/2006/main" noChangeAspect="1"/>
             </wp:cNvGraphicFramePr>
@@ -4528,7 +5015,7 @@
                   <pic:spPr>
                     <a:xfrm>
                       <a:off x="0" y="0"/>
-                      <a:ext cx="3238500" cy="1362075"/>
+                      <a:ext cx="3771429" cy="2447619"/>
                     </a:xfrm>
                     <a:prstGeom prst="rect">
                       <a:avLst/>
@@ -4561,17 +5048,22 @@
         <w:rPr>
           <w:noProof/>
         </w:rPr>
-        <w:t>9</w:t>
+        <w:t>10</w:t>
       </w:r>
       <w:r>
         <w:fldChar w:fldCharType="end"/>
       </w:r>
       <w:r>
-        <w:t xml:space="preserve"> – CDSOutput</w:t>
-      </w:r>
-      <w:r>
-        <w:t>AsVMR</w:t>
-      </w:r>
+        <w:t xml:space="preserve"> – </w:t>
+      </w:r>
+      <w:proofErr w:type="spellStart"/>
+      <w:r>
+        <w:t>CDSOutputAsData</w:t>
+      </w:r>
+      <w:r>
+        <w:t>Type</w:t>
+      </w:r>
+      <w:proofErr w:type="spellEnd"/>
       <w:r>
         <w:t xml:space="preserve"> complex type</w:t>
       </w:r>
@@ -4585,10 +5077,10 @@
         </w:rPr>
         <w:lastRenderedPageBreak/>
         <w:drawing>
-          <wp:inline distT="0" distB="0" distL="0" distR="0" wp14:anchorId="41B2A61B" wp14:editId="7D9B367E">
-            <wp:extent cx="3324225" cy="1009650"/>
-            <wp:effectExtent l="0" t="0" r="9525" b="0"/>
-            <wp:docPr id="4" name="Picture 4"/>
+          <wp:inline distT="0" distB="0" distL="0" distR="0" wp14:anchorId="3C04EAA2" wp14:editId="4DF994E4">
+            <wp:extent cx="4514286" cy="3028572"/>
+            <wp:effectExtent l="0" t="0" r="635" b="635"/>
+            <wp:docPr id="14" name="Picture 14"/>
             <wp:cNvGraphicFramePr>
               <a:graphicFrameLocks xmlns:a="http://schemas.openxmlformats.org/drawingml/2006/main" noChangeAspect="1"/>
             </wp:cNvGraphicFramePr>
@@ -4608,7 +5100,7 @@
                   <pic:spPr>
                     <a:xfrm>
                       <a:off x="0" y="0"/>
-                      <a:ext cx="3324225" cy="1009650"/>
+                      <a:ext cx="4514286" cy="3028572"/>
                     </a:xfrm>
                     <a:prstGeom prst="rect">
                       <a:avLst/>
@@ -4641,23 +5133,45 @@
         <w:rPr>
           <w:noProof/>
         </w:rPr>
-        <w:t>10</w:t>
+        <w:t>11</w:t>
       </w:r>
       <w:r>
         <w:fldChar w:fldCharType="end"/>
       </w:r>
       <w:r>
-        <w:t xml:space="preserve"> – CDSOutputAsData</w:t>
-      </w:r>
-      <w:r>
-        <w:t>Type</w:t>
-      </w:r>
+        <w:t xml:space="preserve"> – </w:t>
+      </w:r>
+      <w:proofErr w:type="spellStart"/>
+      <w:r>
+        <w:t>CDSOutputAs</w:t>
+      </w:r>
+      <w:r>
+        <w:t>StringNameValuePair</w:t>
+      </w:r>
+      <w:proofErr w:type="spellEnd"/>
       <w:r>
         <w:t xml:space="preserve"> complex type</w:t>
       </w:r>
     </w:p>
     <w:p/>
-    <w:p/>
+    <w:p>
+      <w:pPr>
+        <w:rPr>
+          <w:rFonts w:ascii="Arial" w:eastAsia="Times New Roman" w:hAnsi="Arial" w:cs="Arial"/>
+          <w:bCs/>
+          <w:i/>
+          <w:iCs/>
+          <w:color w:val="auto"/>
+          <w:spacing w:val="0"/>
+          <w:sz w:val="28"/>
+          <w:szCs w:val="28"/>
+          <w:lang w:val="en-US"/>
+        </w:rPr>
+      </w:pPr>
+      <w:r>
+        <w:br w:type="page"/>
+      </w:r>
+    </w:p>
     <w:p>
       <w:pPr>
         <w:pStyle w:val="Heading2"/>
@@ -4666,8 +5180,9 @@
           <w:numId w:val="4"/>
         </w:numPr>
       </w:pPr>
-      <w:bookmarkStart w:id="10" w:name="_Toc363573922"/>
-      <w:r>
+      <w:bookmarkStart w:id="10" w:name="_Toc365371634"/>
+      <w:r>
+        <w:lastRenderedPageBreak/>
         <w:t>cdsOutputSpecification.xsd</w:t>
       </w:r>
       <w:bookmarkEnd w:id="10"/>
@@ -4713,21 +5228,35 @@
           <w:b w:val="0"/>
           <w:lang w:val="en-US"/>
         </w:rPr>
-        <w:t>a specific CDS use case. The main components of the cds</w:t>
-      </w:r>
-      <w:r>
-        <w:rPr>
-          <w:b w:val="0"/>
-          <w:lang w:val="en-US"/>
-        </w:rPr>
-        <w:t>Output</w:t>
-      </w:r>
-      <w:r>
-        <w:rPr>
-          <w:b w:val="0"/>
-          <w:lang w:val="en-US"/>
-        </w:rPr>
-        <w:t>Specification.xsd schema are shown below. Please refer to the schema for the actual specification.</w:t>
+        <w:t xml:space="preserve">a specific CDS use case. </w:t>
+      </w:r>
+      <w:r>
+        <w:rPr>
+          <w:b w:val="0"/>
+          <w:lang w:val="en-US"/>
+        </w:rPr>
+        <w:t xml:space="preserve"> There is a separate CDS output specification for each type of CDS output as specified above.  </w:t>
+      </w:r>
+      <w:r>
+        <w:rPr>
+          <w:b w:val="0"/>
+          <w:lang w:val="en-US"/>
+        </w:rPr>
+        <w:t xml:space="preserve">The main components of </w:t>
+      </w:r>
+      <w:r>
+        <w:rPr>
+          <w:b w:val="0"/>
+          <w:lang w:val="en-US"/>
+        </w:rPr>
+        <w:t xml:space="preserve">these CDS output specifications </w:t>
+      </w:r>
+      <w:r>
+        <w:rPr>
+          <w:b w:val="0"/>
+          <w:lang w:val="en-US"/>
+        </w:rPr>
+        <w:t>are shown below. Please refer to the schema for the actual specification.</w:t>
       </w:r>
     </w:p>
     <w:p>
@@ -4745,24 +5274,16 @@
           <w:lang w:val="en-US"/>
         </w:rPr>
       </w:pPr>
-    </w:p>
-    <w:p>
-      <w:pPr>
-        <w:ind w:left="1002"/>
-        <w:rPr>
-          <w:lang w:val="en-US"/>
-        </w:rPr>
-      </w:pPr>
       <w:r>
         <w:rPr>
           <w:noProof/>
           <w:lang w:val="en-US"/>
         </w:rPr>
         <w:drawing>
-          <wp:inline distT="0" distB="0" distL="0" distR="0" wp14:anchorId="0B1B3E95" wp14:editId="3F1FFB5B">
-            <wp:extent cx="4380953" cy="5171429"/>
-            <wp:effectExtent l="0" t="0" r="635" b="0"/>
-            <wp:docPr id="3" name="Picture 3"/>
+          <wp:inline distT="0" distB="0" distL="0" distR="0" wp14:anchorId="2370CA63" wp14:editId="3910F93A">
+            <wp:extent cx="5190477" cy="4771429"/>
+            <wp:effectExtent l="0" t="0" r="0" b="0"/>
+            <wp:docPr id="15" name="Picture 15"/>
             <wp:cNvGraphicFramePr>
               <a:graphicFrameLocks xmlns:a="http://schemas.openxmlformats.org/drawingml/2006/main" noChangeAspect="1"/>
             </wp:cNvGraphicFramePr>
@@ -4782,7 +5303,7 @@
                   <pic:spPr>
                     <a:xfrm>
                       <a:off x="0" y="0"/>
-                      <a:ext cx="4380953" cy="5171429"/>
+                      <a:ext cx="5190477" cy="4771429"/>
                     </a:xfrm>
                     <a:prstGeom prst="rect">
                       <a:avLst/>
@@ -4815,16 +5336,205 @@
         <w:rPr>
           <w:noProof/>
         </w:rPr>
-        <w:t>11</w:t>
+        <w:t>12</w:t>
       </w:r>
       <w:r>
         <w:fldChar w:fldCharType="end"/>
       </w:r>
       <w:r>
-        <w:t xml:space="preserve"> – CDSOutputSpecification complex type</w:t>
+        <w:t xml:space="preserve"> – </w:t>
+      </w:r>
+      <w:proofErr w:type="spellStart"/>
+      <w:r>
+        <w:t>CDSOutput</w:t>
+      </w:r>
+      <w:r>
+        <w:t>AsVMR</w:t>
+      </w:r>
+      <w:r>
+        <w:t>Specification</w:t>
+      </w:r>
+      <w:proofErr w:type="spellEnd"/>
+      <w:r>
+        <w:t xml:space="preserve"> complex type</w:t>
+      </w:r>
+    </w:p>
+    <w:p>
+      <w:r>
+        <w:rPr>
+          <w:noProof/>
+          <w:lang w:val="en-US"/>
+        </w:rPr>
+        <w:drawing>
+          <wp:inline distT="0" distB="0" distL="0" distR="0" wp14:anchorId="5264F2B3" wp14:editId="05BFA688">
+            <wp:extent cx="4542857" cy="2447619"/>
+            <wp:effectExtent l="0" t="0" r="0" b="0"/>
+            <wp:docPr id="23" name="Picture 23"/>
+            <wp:cNvGraphicFramePr>
+              <a:graphicFrameLocks xmlns:a="http://schemas.openxmlformats.org/drawingml/2006/main" noChangeAspect="1"/>
+            </wp:cNvGraphicFramePr>
+            <a:graphic xmlns:a="http://schemas.openxmlformats.org/drawingml/2006/main">
+              <a:graphicData uri="http://schemas.openxmlformats.org/drawingml/2006/picture">
+                <pic:pic xmlns:pic="http://schemas.openxmlformats.org/drawingml/2006/picture">
+                  <pic:nvPicPr>
+                    <pic:cNvPr id="0" name=""/>
+                    <pic:cNvPicPr/>
+                  </pic:nvPicPr>
+                  <pic:blipFill>
+                    <a:blip r:embed="rId22"/>
+                    <a:stretch>
+                      <a:fillRect/>
+                    </a:stretch>
+                  </pic:blipFill>
+                  <pic:spPr>
+                    <a:xfrm>
+                      <a:off x="0" y="0"/>
+                      <a:ext cx="4542857" cy="2447619"/>
+                    </a:xfrm>
+                    <a:prstGeom prst="rect">
+                      <a:avLst/>
+                    </a:prstGeom>
+                  </pic:spPr>
+                </pic:pic>
+              </a:graphicData>
+            </a:graphic>
+          </wp:inline>
+        </w:drawing>
+      </w:r>
+    </w:p>
+    <w:p>
+      <w:pPr>
+        <w:pStyle w:val="Caption"/>
+      </w:pPr>
+      <w:r>
+        <w:t xml:space="preserve">Figure </w:t>
+      </w:r>
+      <w:r>
+        <w:fldChar w:fldCharType="begin"/>
+      </w:r>
+      <w:r>
+        <w:instrText xml:space="preserve"> SEQ Figure \* ARABIC </w:instrText>
+      </w:r>
+      <w:r>
+        <w:fldChar w:fldCharType="separate"/>
+      </w:r>
+      <w:r>
+        <w:rPr>
+          <w:noProof/>
+        </w:rPr>
+        <w:t>13</w:t>
+      </w:r>
+      <w:r>
+        <w:fldChar w:fldCharType="end"/>
+      </w:r>
+      <w:r>
+        <w:t xml:space="preserve"> – </w:t>
+      </w:r>
+      <w:proofErr w:type="spellStart"/>
+      <w:r>
+        <w:t>CDSOutput</w:t>
+      </w:r>
+      <w:r>
+        <w:t>AsDataType</w:t>
+      </w:r>
+      <w:r>
+        <w:t>Specification</w:t>
+      </w:r>
+      <w:proofErr w:type="spellEnd"/>
+      <w:r>
+        <w:t xml:space="preserve"> complex type</w:t>
+      </w:r>
+    </w:p>
+    <w:p>
+      <w:r>
+        <w:rPr>
+          <w:noProof/>
+          <w:lang w:val="en-US"/>
+        </w:rPr>
+        <w:lastRenderedPageBreak/>
+        <w:drawing>
+          <wp:inline distT="0" distB="0" distL="0" distR="0" wp14:anchorId="66E647F9" wp14:editId="2B640449">
+            <wp:extent cx="5190477" cy="3057143"/>
+            <wp:effectExtent l="0" t="0" r="0" b="0"/>
+            <wp:docPr id="24" name="Picture 24"/>
+            <wp:cNvGraphicFramePr>
+              <a:graphicFrameLocks xmlns:a="http://schemas.openxmlformats.org/drawingml/2006/main" noChangeAspect="1"/>
+            </wp:cNvGraphicFramePr>
+            <a:graphic xmlns:a="http://schemas.openxmlformats.org/drawingml/2006/main">
+              <a:graphicData uri="http://schemas.openxmlformats.org/drawingml/2006/picture">
+                <pic:pic xmlns:pic="http://schemas.openxmlformats.org/drawingml/2006/picture">
+                  <pic:nvPicPr>
+                    <pic:cNvPr id="0" name=""/>
+                    <pic:cNvPicPr/>
+                  </pic:nvPicPr>
+                  <pic:blipFill>
+                    <a:blip r:embed="rId23"/>
+                    <a:stretch>
+                      <a:fillRect/>
+                    </a:stretch>
+                  </pic:blipFill>
+                  <pic:spPr>
+                    <a:xfrm>
+                      <a:off x="0" y="0"/>
+                      <a:ext cx="5190477" cy="3057143"/>
+                    </a:xfrm>
+                    <a:prstGeom prst="rect">
+                      <a:avLst/>
+                    </a:prstGeom>
+                  </pic:spPr>
+                </pic:pic>
+              </a:graphicData>
+            </a:graphic>
+          </wp:inline>
+        </w:drawing>
+      </w:r>
+    </w:p>
+    <w:p>
+      <w:pPr>
+        <w:pStyle w:val="Caption"/>
+      </w:pPr>
+      <w:r>
+        <w:t xml:space="preserve">Figure </w:t>
+      </w:r>
+      <w:r>
+        <w:fldChar w:fldCharType="begin"/>
+      </w:r>
+      <w:r>
+        <w:instrText xml:space="preserve"> SEQ Figure \* ARABIC </w:instrText>
+      </w:r>
+      <w:r>
+        <w:fldChar w:fldCharType="separate"/>
+      </w:r>
+      <w:r>
+        <w:rPr>
+          <w:noProof/>
+        </w:rPr>
+        <w:t>14</w:t>
+      </w:r>
+      <w:r>
+        <w:fldChar w:fldCharType="end"/>
+      </w:r>
+      <w:r>
+        <w:t xml:space="preserve"> – </w:t>
+      </w:r>
+      <w:proofErr w:type="spellStart"/>
+      <w:r>
+        <w:t>CDSOutput</w:t>
+      </w:r>
+      <w:r>
+        <w:t>AsStringNameValuePair</w:t>
+      </w:r>
+      <w:r>
+        <w:t>Specification</w:t>
+      </w:r>
+      <w:proofErr w:type="spellEnd"/>
+      <w:r>
+        <w:t xml:space="preserve"> complex type</w:t>
       </w:r>
     </w:p>
     <w:p/>
+    <w:p/>
+    <w:p/>
     <w:p>
       <w:pPr>
         <w:rPr>
@@ -4836,9 +5546,8 @@
       <w:pPr>
         <w:pStyle w:val="Heading2"/>
       </w:pPr>
-      <w:bookmarkStart w:id="11" w:name="_Toc363573923"/>
-      <w:r>
-        <w:lastRenderedPageBreak/>
+      <w:bookmarkStart w:id="11" w:name="_Toc365371635"/>
+      <w:r>
         <w:t>Examples</w:t>
       </w:r>
       <w:bookmarkEnd w:id="11"/>
@@ -4861,7 +5570,6 @@
       <w:r>
         <w:rPr>
           <w:b w:val="0"/>
-          <w:i/>
           <w:lang w:val="en-US"/>
         </w:rPr>
         <w:t>informative</w:t>

</xml_diff>